<commit_message>
Corrected diagram D-5 reference
</commit_message>
<xml_diff>
--- a/Module Specifications/2021 Release 5.2/NGM Module Specifications 52 draft.docx
+++ b/Module Specifications/2021 Release 5.2/NGM Module Specifications 52 draft.docx
@@ -126,7 +126,7 @@
           <w:r>
             <w:fldChar w:fldCharType="separate"/>
           </w:r>
-          <w:hyperlink w:anchor="_Toc87554910" w:history="1">
+          <w:hyperlink w:anchor="_Toc87555133" w:history="1">
             <w:r>
               <w:rPr>
                 <w:rStyle w:val="Hyperlink"/>
@@ -169,7 +169,7 @@
                 <w:noProof/>
                 <w:webHidden/>
               </w:rPr>
-              <w:instrText xml:space="preserve"> PAGEREF _Toc87554910 \h </w:instrText>
+              <w:instrText xml:space="preserve"> PAGEREF _Toc87555133 \h </w:instrText>
             </w:r>
             <w:r>
               <w:rPr>
@@ -214,7 +214,7 @@
               <w:szCs w:val="22"/>
             </w:rPr>
           </w:pPr>
-          <w:hyperlink w:anchor="_Toc87554911" w:history="1">
+          <w:hyperlink w:anchor="_Toc87555134" w:history="1">
             <w:r>
               <w:rPr>
                 <w:rStyle w:val="Hyperlink"/>
@@ -257,7 +257,7 @@
                 <w:noProof/>
                 <w:webHidden/>
               </w:rPr>
-              <w:instrText xml:space="preserve"> PAGEREF _Toc87554911 \h </w:instrText>
+              <w:instrText xml:space="preserve"> PAGEREF _Toc87555134 \h </w:instrText>
             </w:r>
             <w:r>
               <w:rPr>
@@ -302,7 +302,7 @@
               <w:szCs w:val="22"/>
             </w:rPr>
           </w:pPr>
-          <w:hyperlink w:anchor="_Toc87554912" w:history="1">
+          <w:hyperlink w:anchor="_Toc87555135" w:history="1">
             <w:r>
               <w:rPr>
                 <w:rStyle w:val="Hyperlink"/>
@@ -345,7 +345,7 @@
                 <w:noProof/>
                 <w:webHidden/>
               </w:rPr>
-              <w:instrText xml:space="preserve"> PAGEREF _Toc87554912 \h </w:instrText>
+              <w:instrText xml:space="preserve"> PAGEREF _Toc87555135 \h </w:instrText>
             </w:r>
             <w:r>
               <w:rPr>
@@ -390,7 +390,7 @@
               <w:szCs w:val="22"/>
             </w:rPr>
           </w:pPr>
-          <w:hyperlink w:anchor="_Toc87554913" w:history="1">
+          <w:hyperlink w:anchor="_Toc87555136" w:history="1">
             <w:r>
               <w:rPr>
                 <w:rStyle w:val="Hyperlink"/>
@@ -433,7 +433,7 @@
                 <w:noProof/>
                 <w:webHidden/>
               </w:rPr>
-              <w:instrText xml:space="preserve"> PAGEREF _Toc87554913 \h </w:instrText>
+              <w:instrText xml:space="preserve"> PAGEREF _Toc87555136 \h </w:instrText>
             </w:r>
             <w:r>
               <w:rPr>
@@ -478,7 +478,7 @@
               <w:szCs w:val="22"/>
             </w:rPr>
           </w:pPr>
-          <w:hyperlink w:anchor="_Toc87554914" w:history="1">
+          <w:hyperlink w:anchor="_Toc87555137" w:history="1">
             <w:r>
               <w:rPr>
                 <w:rStyle w:val="Hyperlink"/>
@@ -521,7 +521,7 @@
                 <w:noProof/>
                 <w:webHidden/>
               </w:rPr>
-              <w:instrText xml:space="preserve"> PAGEREF _Toc87554914 \h </w:instrText>
+              <w:instrText xml:space="preserve"> PAGEREF _Toc87555137 \h </w:instrText>
             </w:r>
             <w:r>
               <w:rPr>
@@ -566,7 +566,7 @@
               <w:szCs w:val="22"/>
             </w:rPr>
           </w:pPr>
-          <w:hyperlink w:anchor="_Toc87554915" w:history="1">
+          <w:hyperlink w:anchor="_Toc87555138" w:history="1">
             <w:r>
               <w:rPr>
                 <w:rStyle w:val="Hyperlink"/>
@@ -609,7 +609,7 @@
                 <w:noProof/>
                 <w:webHidden/>
               </w:rPr>
-              <w:instrText xml:space="preserve"> PAGEREF _Toc87554915 \h </w:instrText>
+              <w:instrText xml:space="preserve"> PAGEREF _Toc87555138 \h </w:instrText>
             </w:r>
             <w:r>
               <w:rPr>
@@ -654,7 +654,7 @@
               <w:szCs w:val="22"/>
             </w:rPr>
           </w:pPr>
-          <w:hyperlink w:anchor="_Toc87554916" w:history="1">
+          <w:hyperlink w:anchor="_Toc87555139" w:history="1">
             <w:r>
               <w:rPr>
                 <w:rStyle w:val="Hyperlink"/>
@@ -697,7 +697,7 @@
                 <w:noProof/>
                 <w:webHidden/>
               </w:rPr>
-              <w:instrText xml:space="preserve"> PAGEREF _Toc87554916 \h </w:instrText>
+              <w:instrText xml:space="preserve"> PAGEREF _Toc87555139 \h </w:instrText>
             </w:r>
             <w:r>
               <w:rPr>
@@ -742,7 +742,7 @@
               <w:szCs w:val="22"/>
             </w:rPr>
           </w:pPr>
-          <w:hyperlink w:anchor="_Toc87554917" w:history="1">
+          <w:hyperlink w:anchor="_Toc87555140" w:history="1">
             <w:r>
               <w:rPr>
                 <w:rStyle w:val="Hyperlink"/>
@@ -785,7 +785,7 @@
                 <w:noProof/>
                 <w:webHidden/>
               </w:rPr>
-              <w:instrText xml:space="preserve"> PAGEREF _Toc87554917 \h </w:instrText>
+              <w:instrText xml:space="preserve"> PAGEREF _Toc87555140 \h </w:instrText>
             </w:r>
             <w:r>
               <w:rPr>
@@ -830,7 +830,7 @@
               <w:szCs w:val="22"/>
             </w:rPr>
           </w:pPr>
-          <w:hyperlink w:anchor="_Toc87554918" w:history="1">
+          <w:hyperlink w:anchor="_Toc87555141" w:history="1">
             <w:r>
               <w:rPr>
                 <w:rStyle w:val="Hyperlink"/>
@@ -873,7 +873,7 @@
                 <w:noProof/>
                 <w:webHidden/>
               </w:rPr>
-              <w:instrText xml:space="preserve"> PAGEREF _Toc87554918 \h </w:instrText>
+              <w:instrText xml:space="preserve"> PAGEREF _Toc87555141 \h </w:instrText>
             </w:r>
             <w:r>
               <w:rPr>
@@ -918,7 +918,7 @@
               <w:szCs w:val="22"/>
             </w:rPr>
           </w:pPr>
-          <w:hyperlink w:anchor="_Toc87554919" w:history="1">
+          <w:hyperlink w:anchor="_Toc87555142" w:history="1">
             <w:r>
               <w:rPr>
                 <w:rStyle w:val="Hyperlink"/>
@@ -961,7 +961,7 @@
                 <w:noProof/>
                 <w:webHidden/>
               </w:rPr>
-              <w:instrText xml:space="preserve"> PAGEREF _Toc87554919 \h </w:instrText>
+              <w:instrText xml:space="preserve"> PAGEREF _Toc87555142 \h </w:instrText>
             </w:r>
             <w:r>
               <w:rPr>
@@ -1006,7 +1006,7 @@
               <w:szCs w:val="22"/>
             </w:rPr>
           </w:pPr>
-          <w:hyperlink w:anchor="_Toc87554920" w:history="1">
+          <w:hyperlink w:anchor="_Toc87555143" w:history="1">
             <w:r>
               <w:rPr>
                 <w:rStyle w:val="Hyperlink"/>
@@ -1049,7 +1049,7 @@
                 <w:noProof/>
                 <w:webHidden/>
               </w:rPr>
-              <w:instrText xml:space="preserve"> PAGEREF _Toc87554920 \h </w:instrText>
+              <w:instrText xml:space="preserve"> PAGEREF _Toc87555143 \h </w:instrText>
             </w:r>
             <w:r>
               <w:rPr>
@@ -1094,7 +1094,7 @@
               <w:szCs w:val="22"/>
             </w:rPr>
           </w:pPr>
-          <w:hyperlink w:anchor="_Toc87554921" w:history="1">
+          <w:hyperlink w:anchor="_Toc87555144" w:history="1">
             <w:r>
               <w:rPr>
                 <w:rStyle w:val="Hyperlink"/>
@@ -1137,7 +1137,7 @@
                 <w:noProof/>
                 <w:webHidden/>
               </w:rPr>
-              <w:instrText xml:space="preserve"> PAGEREF _Toc87554921 \h </w:instrText>
+              <w:instrText xml:space="preserve"> PAGEREF _Toc87555144 \h </w:instrText>
             </w:r>
             <w:r>
               <w:rPr>
@@ -1182,7 +1182,7 @@
               <w:szCs w:val="22"/>
             </w:rPr>
           </w:pPr>
-          <w:hyperlink w:anchor="_Toc87554922" w:history="1">
+          <w:hyperlink w:anchor="_Toc87555145" w:history="1">
             <w:r>
               <w:rPr>
                 <w:rStyle w:val="Hyperlink"/>
@@ -1225,7 +1225,7 @@
                 <w:noProof/>
                 <w:webHidden/>
               </w:rPr>
-              <w:instrText xml:space="preserve"> PAGEREF _Toc87554922 \h </w:instrText>
+              <w:instrText xml:space="preserve"> PAGEREF _Toc87555145 \h </w:instrText>
             </w:r>
             <w:r>
               <w:rPr>
@@ -1270,7 +1270,7 @@
               <w:szCs w:val="22"/>
             </w:rPr>
           </w:pPr>
-          <w:hyperlink w:anchor="_Toc87554923" w:history="1">
+          <w:hyperlink w:anchor="_Toc87555146" w:history="1">
             <w:r>
               <w:rPr>
                 <w:rStyle w:val="Hyperlink"/>
@@ -1313,7 +1313,7 @@
                 <w:noProof/>
                 <w:webHidden/>
               </w:rPr>
-              <w:instrText xml:space="preserve"> PAGEREF _Toc87554923 \h </w:instrText>
+              <w:instrText xml:space="preserve"> PAGEREF _Toc87555146 \h </w:instrText>
             </w:r>
             <w:r>
               <w:rPr>
@@ -1358,7 +1358,7 @@
               <w:szCs w:val="22"/>
             </w:rPr>
           </w:pPr>
-          <w:hyperlink w:anchor="_Toc87554924" w:history="1">
+          <w:hyperlink w:anchor="_Toc87555147" w:history="1">
             <w:r>
               <w:rPr>
                 <w:rStyle w:val="Hyperlink"/>
@@ -1401,7 +1401,7 @@
                 <w:noProof/>
                 <w:webHidden/>
               </w:rPr>
-              <w:instrText xml:space="preserve"> PAGEREF _Toc87554924 \h </w:instrText>
+              <w:instrText xml:space="preserve"> PAGEREF _Toc87555147 \h </w:instrText>
             </w:r>
             <w:r>
               <w:rPr>
@@ -1446,7 +1446,7 @@
               <w:szCs w:val="22"/>
             </w:rPr>
           </w:pPr>
-          <w:hyperlink w:anchor="_Toc87554925" w:history="1">
+          <w:hyperlink w:anchor="_Toc87555148" w:history="1">
             <w:r>
               <w:rPr>
                 <w:rStyle w:val="Hyperlink"/>
@@ -1489,7 +1489,7 @@
                 <w:noProof/>
                 <w:webHidden/>
               </w:rPr>
-              <w:instrText xml:space="preserve"> PAGEREF _Toc87554925 \h </w:instrText>
+              <w:instrText xml:space="preserve"> PAGEREF _Toc87555148 \h </w:instrText>
             </w:r>
             <w:r>
               <w:rPr>
@@ -1534,7 +1534,7 @@
               <w:szCs w:val="22"/>
             </w:rPr>
           </w:pPr>
-          <w:hyperlink w:anchor="_Toc87554926" w:history="1">
+          <w:hyperlink w:anchor="_Toc87555149" w:history="1">
             <w:r>
               <w:rPr>
                 <w:rStyle w:val="Hyperlink"/>
@@ -1577,7 +1577,7 @@
                 <w:noProof/>
                 <w:webHidden/>
               </w:rPr>
-              <w:instrText xml:space="preserve"> PAGEREF _Toc87554926 \h </w:instrText>
+              <w:instrText xml:space="preserve"> PAGEREF _Toc87555149 \h </w:instrText>
             </w:r>
             <w:r>
               <w:rPr>
@@ -1622,7 +1622,7 @@
               <w:szCs w:val="22"/>
             </w:rPr>
           </w:pPr>
-          <w:hyperlink w:anchor="_Toc87554927" w:history="1">
+          <w:hyperlink w:anchor="_Toc87555150" w:history="1">
             <w:r>
               <w:rPr>
                 <w:rStyle w:val="Hyperlink"/>
@@ -1665,7 +1665,7 @@
                 <w:noProof/>
                 <w:webHidden/>
               </w:rPr>
-              <w:instrText xml:space="preserve"> PAGEREF _Toc87554927 \h </w:instrText>
+              <w:instrText xml:space="preserve"> PAGEREF _Toc87555150 \h </w:instrText>
             </w:r>
             <w:r>
               <w:rPr>
@@ -1710,7 +1710,7 @@
               <w:szCs w:val="22"/>
             </w:rPr>
           </w:pPr>
-          <w:hyperlink w:anchor="_Toc87554928" w:history="1">
+          <w:hyperlink w:anchor="_Toc87555151" w:history="1">
             <w:r>
               <w:rPr>
                 <w:rStyle w:val="Hyperlink"/>
@@ -1753,7 +1753,7 @@
                 <w:noProof/>
                 <w:webHidden/>
               </w:rPr>
-              <w:instrText xml:space="preserve"> PAGEREF _Toc87554928 \h </w:instrText>
+              <w:instrText xml:space="preserve"> PAGEREF _Toc87555151 \h </w:instrText>
             </w:r>
             <w:r>
               <w:rPr>
@@ -1798,7 +1798,7 @@
               <w:szCs w:val="22"/>
             </w:rPr>
           </w:pPr>
-          <w:hyperlink w:anchor="_Toc87554929" w:history="1">
+          <w:hyperlink w:anchor="_Toc87555152" w:history="1">
             <w:r>
               <w:rPr>
                 <w:rStyle w:val="Hyperlink"/>
@@ -1841,7 +1841,7 @@
                 <w:noProof/>
                 <w:webHidden/>
               </w:rPr>
-              <w:instrText xml:space="preserve"> PAGEREF _Toc87554929 \h </w:instrText>
+              <w:instrText xml:space="preserve"> PAGEREF _Toc87555152 \h </w:instrText>
             </w:r>
             <w:r>
               <w:rPr>
@@ -1886,7 +1886,7 @@
               <w:szCs w:val="22"/>
             </w:rPr>
           </w:pPr>
-          <w:hyperlink w:anchor="_Toc87554930" w:history="1">
+          <w:hyperlink w:anchor="_Toc87555153" w:history="1">
             <w:r>
               <w:rPr>
                 <w:rStyle w:val="Hyperlink"/>
@@ -1929,7 +1929,7 @@
                 <w:noProof/>
                 <w:webHidden/>
               </w:rPr>
-              <w:instrText xml:space="preserve"> PAGEREF _Toc87554930 \h </w:instrText>
+              <w:instrText xml:space="preserve"> PAGEREF _Toc87555153 \h </w:instrText>
             </w:r>
             <w:r>
               <w:rPr>
@@ -1974,7 +1974,7 @@
               <w:szCs w:val="22"/>
             </w:rPr>
           </w:pPr>
-          <w:hyperlink w:anchor="_Toc87554931" w:history="1">
+          <w:hyperlink w:anchor="_Toc87555154" w:history="1">
             <w:r>
               <w:rPr>
                 <w:rStyle w:val="Hyperlink"/>
@@ -2017,7 +2017,7 @@
                 <w:noProof/>
                 <w:webHidden/>
               </w:rPr>
-              <w:instrText xml:space="preserve"> PAGEREF _Toc87554931 \h </w:instrText>
+              <w:instrText xml:space="preserve"> PAGEREF _Toc87555154 \h </w:instrText>
             </w:r>
             <w:r>
               <w:rPr>
@@ -2062,7 +2062,7 @@
               <w:szCs w:val="22"/>
             </w:rPr>
           </w:pPr>
-          <w:hyperlink w:anchor="_Toc87554932" w:history="1">
+          <w:hyperlink w:anchor="_Toc87555155" w:history="1">
             <w:r>
               <w:rPr>
                 <w:rStyle w:val="Hyperlink"/>
@@ -2105,7 +2105,7 @@
                 <w:noProof/>
                 <w:webHidden/>
               </w:rPr>
-              <w:instrText xml:space="preserve"> PAGEREF _Toc87554932 \h </w:instrText>
+              <w:instrText xml:space="preserve"> PAGEREF _Toc87555155 \h </w:instrText>
             </w:r>
             <w:r>
               <w:rPr>
@@ -2150,7 +2150,7 @@
               <w:szCs w:val="22"/>
             </w:rPr>
           </w:pPr>
-          <w:hyperlink w:anchor="_Toc87554933" w:history="1">
+          <w:hyperlink w:anchor="_Toc87555156" w:history="1">
             <w:r>
               <w:rPr>
                 <w:rStyle w:val="Hyperlink"/>
@@ -2193,7 +2193,7 @@
                 <w:noProof/>
                 <w:webHidden/>
               </w:rPr>
-              <w:instrText xml:space="preserve"> PAGEREF _Toc87554933 \h </w:instrText>
+              <w:instrText xml:space="preserve"> PAGEREF _Toc87555156 \h </w:instrText>
             </w:r>
             <w:r>
               <w:rPr>
@@ -2238,7 +2238,7 @@
               <w:szCs w:val="22"/>
             </w:rPr>
           </w:pPr>
-          <w:hyperlink w:anchor="_Toc87554934" w:history="1">
+          <w:hyperlink w:anchor="_Toc87555157" w:history="1">
             <w:r>
               <w:rPr>
                 <w:rStyle w:val="Hyperlink"/>
@@ -2281,7 +2281,7 @@
                 <w:noProof/>
                 <w:webHidden/>
               </w:rPr>
-              <w:instrText xml:space="preserve"> PAGEREF _Toc87554934 \h </w:instrText>
+              <w:instrText xml:space="preserve"> PAGEREF _Toc87555157 \h </w:instrText>
             </w:r>
             <w:r>
               <w:rPr>
@@ -2326,7 +2326,7 @@
               <w:szCs w:val="22"/>
             </w:rPr>
           </w:pPr>
-          <w:hyperlink w:anchor="_Toc87554935" w:history="1">
+          <w:hyperlink w:anchor="_Toc87555158" w:history="1">
             <w:r>
               <w:rPr>
                 <w:rStyle w:val="Hyperlink"/>
@@ -2369,7 +2369,7 @@
                 <w:noProof/>
                 <w:webHidden/>
               </w:rPr>
-              <w:instrText xml:space="preserve"> PAGEREF _Toc87554935 \h </w:instrText>
+              <w:instrText xml:space="preserve"> PAGEREF _Toc87555158 \h </w:instrText>
             </w:r>
             <w:r>
               <w:rPr>
@@ -2414,7 +2414,7 @@
               <w:szCs w:val="22"/>
             </w:rPr>
           </w:pPr>
-          <w:hyperlink w:anchor="_Toc87554936" w:history="1">
+          <w:hyperlink w:anchor="_Toc87555159" w:history="1">
             <w:r>
               <w:rPr>
                 <w:rStyle w:val="Hyperlink"/>
@@ -2457,7 +2457,7 @@
                 <w:noProof/>
                 <w:webHidden/>
               </w:rPr>
-              <w:instrText xml:space="preserve"> PAGEREF _Toc87554936 \h </w:instrText>
+              <w:instrText xml:space="preserve"> PAGEREF _Toc87555159 \h </w:instrText>
             </w:r>
             <w:r>
               <w:rPr>
@@ -2502,7 +2502,7 @@
               <w:szCs w:val="22"/>
             </w:rPr>
           </w:pPr>
-          <w:hyperlink w:anchor="_Toc87554937" w:history="1">
+          <w:hyperlink w:anchor="_Toc87555160" w:history="1">
             <w:r>
               <w:rPr>
                 <w:rStyle w:val="Hyperlink"/>
@@ -2545,7 +2545,7 @@
                 <w:noProof/>
                 <w:webHidden/>
               </w:rPr>
-              <w:instrText xml:space="preserve"> PAGEREF _Toc87554937 \h </w:instrText>
+              <w:instrText xml:space="preserve"> PAGEREF _Toc87555160 \h </w:instrText>
             </w:r>
             <w:r>
               <w:rPr>
@@ -2590,7 +2590,7 @@
               <w:szCs w:val="22"/>
             </w:rPr>
           </w:pPr>
-          <w:hyperlink w:anchor="_Toc87554938" w:history="1">
+          <w:hyperlink w:anchor="_Toc87555161" w:history="1">
             <w:r>
               <w:rPr>
                 <w:rStyle w:val="Hyperlink"/>
@@ -2633,7 +2633,7 @@
                 <w:noProof/>
                 <w:webHidden/>
               </w:rPr>
-              <w:instrText xml:space="preserve"> PAGEREF _Toc87554938 \h </w:instrText>
+              <w:instrText xml:space="preserve"> PAGEREF _Toc87555161 \h </w:instrText>
             </w:r>
             <w:r>
               <w:rPr>
@@ -2678,7 +2678,7 @@
               <w:szCs w:val="22"/>
             </w:rPr>
           </w:pPr>
-          <w:hyperlink w:anchor="_Toc87554939" w:history="1">
+          <w:hyperlink w:anchor="_Toc87555162" w:history="1">
             <w:r>
               <w:rPr>
                 <w:rStyle w:val="Hyperlink"/>
@@ -2721,7 +2721,7 @@
                 <w:noProof/>
                 <w:webHidden/>
               </w:rPr>
-              <w:instrText xml:space="preserve"> PAGEREF _Toc87554939 \h </w:instrText>
+              <w:instrText xml:space="preserve"> PAGEREF _Toc87555162 \h </w:instrText>
             </w:r>
             <w:r>
               <w:rPr>
@@ -2766,7 +2766,7 @@
               <w:szCs w:val="22"/>
             </w:rPr>
           </w:pPr>
-          <w:hyperlink w:anchor="_Toc87554940" w:history="1">
+          <w:hyperlink w:anchor="_Toc87555163" w:history="1">
             <w:r>
               <w:rPr>
                 <w:rStyle w:val="Hyperlink"/>
@@ -2809,7 +2809,7 @@
                 <w:noProof/>
                 <w:webHidden/>
               </w:rPr>
-              <w:instrText xml:space="preserve"> PAGEREF _Toc87554940 \h </w:instrText>
+              <w:instrText xml:space="preserve"> PAGEREF _Toc87555163 \h </w:instrText>
             </w:r>
             <w:r>
               <w:rPr>
@@ -2854,7 +2854,7 @@
               <w:szCs w:val="22"/>
             </w:rPr>
           </w:pPr>
-          <w:hyperlink w:anchor="_Toc87554941" w:history="1">
+          <w:hyperlink w:anchor="_Toc87555164" w:history="1">
             <w:r>
               <w:rPr>
                 <w:rStyle w:val="Hyperlink"/>
@@ -2897,7 +2897,7 @@
                 <w:noProof/>
                 <w:webHidden/>
               </w:rPr>
-              <w:instrText xml:space="preserve"> PAGEREF _Toc87554941 \h </w:instrText>
+              <w:instrText xml:space="preserve"> PAGEREF _Toc87555164 \h </w:instrText>
             </w:r>
             <w:r>
               <w:rPr>
@@ -2942,7 +2942,7 @@
               <w:szCs w:val="22"/>
             </w:rPr>
           </w:pPr>
-          <w:hyperlink w:anchor="_Toc87554942" w:history="1">
+          <w:hyperlink w:anchor="_Toc87555165" w:history="1">
             <w:r>
               <w:rPr>
                 <w:rStyle w:val="Hyperlink"/>
@@ -2985,7 +2985,7 @@
                 <w:noProof/>
                 <w:webHidden/>
               </w:rPr>
-              <w:instrText xml:space="preserve"> PAGEREF _Toc87554942 \h </w:instrText>
+              <w:instrText xml:space="preserve"> PAGEREF _Toc87555165 \h </w:instrText>
             </w:r>
             <w:r>
               <w:rPr>
@@ -3030,7 +3030,7 @@
               <w:szCs w:val="22"/>
             </w:rPr>
           </w:pPr>
-          <w:hyperlink w:anchor="_Toc87554943" w:history="1">
+          <w:hyperlink w:anchor="_Toc87555166" w:history="1">
             <w:r>
               <w:rPr>
                 <w:rStyle w:val="Hyperlink"/>
@@ -3073,7 +3073,7 @@
                 <w:noProof/>
                 <w:webHidden/>
               </w:rPr>
-              <w:instrText xml:space="preserve"> PAGEREF _Toc87554943 \h </w:instrText>
+              <w:instrText xml:space="preserve"> PAGEREF _Toc87555166 \h </w:instrText>
             </w:r>
             <w:r>
               <w:rPr>
@@ -3118,7 +3118,7 @@
               <w:szCs w:val="22"/>
             </w:rPr>
           </w:pPr>
-          <w:hyperlink w:anchor="_Toc87554944" w:history="1">
+          <w:hyperlink w:anchor="_Toc87555167" w:history="1">
             <w:r>
               <w:rPr>
                 <w:rStyle w:val="Hyperlink"/>
@@ -3161,7 +3161,7 @@
                 <w:noProof/>
                 <w:webHidden/>
               </w:rPr>
-              <w:instrText xml:space="preserve"> PAGEREF _Toc87554944 \h </w:instrText>
+              <w:instrText xml:space="preserve"> PAGEREF _Toc87555167 \h </w:instrText>
             </w:r>
             <w:r>
               <w:rPr>
@@ -3206,7 +3206,7 @@
               <w:szCs w:val="22"/>
             </w:rPr>
           </w:pPr>
-          <w:hyperlink w:anchor="_Toc87554945" w:history="1">
+          <w:hyperlink w:anchor="_Toc87555168" w:history="1">
             <w:r>
               <w:rPr>
                 <w:rStyle w:val="Hyperlink"/>
@@ -3249,7 +3249,7 @@
                 <w:noProof/>
                 <w:webHidden/>
               </w:rPr>
-              <w:instrText xml:space="preserve"> PAGEREF _Toc87554945 \h </w:instrText>
+              <w:instrText xml:space="preserve"> PAGEREF _Toc87555168 \h </w:instrText>
             </w:r>
             <w:r>
               <w:rPr>
@@ -3294,7 +3294,7 @@
               <w:szCs w:val="22"/>
             </w:rPr>
           </w:pPr>
-          <w:hyperlink w:anchor="_Toc87554946" w:history="1">
+          <w:hyperlink w:anchor="_Toc87555169" w:history="1">
             <w:r>
               <w:rPr>
                 <w:rStyle w:val="Hyperlink"/>
@@ -3337,7 +3337,7 @@
                 <w:noProof/>
                 <w:webHidden/>
               </w:rPr>
-              <w:instrText xml:space="preserve"> PAGEREF _Toc87554946 \h </w:instrText>
+              <w:instrText xml:space="preserve"> PAGEREF _Toc87555169 \h </w:instrText>
             </w:r>
             <w:r>
               <w:rPr>
@@ -3382,7 +3382,7 @@
               <w:szCs w:val="22"/>
             </w:rPr>
           </w:pPr>
-          <w:hyperlink w:anchor="_Toc87554947" w:history="1">
+          <w:hyperlink w:anchor="_Toc87555170" w:history="1">
             <w:r>
               <w:rPr>
                 <w:rStyle w:val="Hyperlink"/>
@@ -3425,7 +3425,7 @@
                 <w:noProof/>
                 <w:webHidden/>
               </w:rPr>
-              <w:instrText xml:space="preserve"> PAGEREF _Toc87554947 \h </w:instrText>
+              <w:instrText xml:space="preserve"> PAGEREF _Toc87555170 \h </w:instrText>
             </w:r>
             <w:r>
               <w:rPr>
@@ -3470,7 +3470,7 @@
               <w:szCs w:val="22"/>
             </w:rPr>
           </w:pPr>
-          <w:hyperlink w:anchor="_Toc87554948" w:history="1">
+          <w:hyperlink w:anchor="_Toc87555171" w:history="1">
             <w:r>
               <w:rPr>
                 <w:rStyle w:val="Hyperlink"/>
@@ -3513,7 +3513,7 @@
                 <w:noProof/>
                 <w:webHidden/>
               </w:rPr>
-              <w:instrText xml:space="preserve"> PAGEREF _Toc87554948 \h </w:instrText>
+              <w:instrText xml:space="preserve"> PAGEREF _Toc87555171 \h </w:instrText>
             </w:r>
             <w:r>
               <w:rPr>
@@ -3558,7 +3558,7 @@
               <w:szCs w:val="22"/>
             </w:rPr>
           </w:pPr>
-          <w:hyperlink w:anchor="_Toc87554949" w:history="1">
+          <w:hyperlink w:anchor="_Toc87555172" w:history="1">
             <w:r>
               <w:rPr>
                 <w:rStyle w:val="Hyperlink"/>
@@ -3601,7 +3601,7 @@
                 <w:noProof/>
                 <w:webHidden/>
               </w:rPr>
-              <w:instrText xml:space="preserve"> PAGEREF _Toc87554949 \h </w:instrText>
+              <w:instrText xml:space="preserve"> PAGEREF _Toc87555172 \h </w:instrText>
             </w:r>
             <w:r>
               <w:rPr>
@@ -3646,7 +3646,7 @@
               <w:szCs w:val="22"/>
             </w:rPr>
           </w:pPr>
-          <w:hyperlink w:anchor="_Toc87554950" w:history="1">
+          <w:hyperlink w:anchor="_Toc87555173" w:history="1">
             <w:r>
               <w:rPr>
                 <w:rStyle w:val="Hyperlink"/>
@@ -3689,7 +3689,7 @@
                 <w:noProof/>
                 <w:webHidden/>
               </w:rPr>
-              <w:instrText xml:space="preserve"> PAGEREF _Toc87554950 \h </w:instrText>
+              <w:instrText xml:space="preserve"> PAGEREF _Toc87555173 \h </w:instrText>
             </w:r>
             <w:r>
               <w:rPr>
@@ -3734,7 +3734,7 @@
               <w:szCs w:val="22"/>
             </w:rPr>
           </w:pPr>
-          <w:hyperlink w:anchor="_Toc87554951" w:history="1">
+          <w:hyperlink w:anchor="_Toc87555174" w:history="1">
             <w:r>
               <w:rPr>
                 <w:rStyle w:val="Hyperlink"/>
@@ -3777,7 +3777,7 @@
                 <w:noProof/>
                 <w:webHidden/>
               </w:rPr>
-              <w:instrText xml:space="preserve"> PAGEREF _Toc87554951 \h </w:instrText>
+              <w:instrText xml:space="preserve"> PAGEREF _Toc87555174 \h </w:instrText>
             </w:r>
             <w:r>
               <w:rPr>
@@ -3822,7 +3822,7 @@
               <w:szCs w:val="22"/>
             </w:rPr>
           </w:pPr>
-          <w:hyperlink w:anchor="_Toc87554952" w:history="1">
+          <w:hyperlink w:anchor="_Toc87555175" w:history="1">
             <w:r>
               <w:rPr>
                 <w:rStyle w:val="Hyperlink"/>
@@ -3865,7 +3865,7 @@
                 <w:noProof/>
                 <w:webHidden/>
               </w:rPr>
-              <w:instrText xml:space="preserve"> PAGEREF _Toc87554952 \h </w:instrText>
+              <w:instrText xml:space="preserve"> PAGEREF _Toc87555175 \h </w:instrText>
             </w:r>
             <w:r>
               <w:rPr>
@@ -3910,7 +3910,7 @@
               <w:szCs w:val="22"/>
             </w:rPr>
           </w:pPr>
-          <w:hyperlink w:anchor="_Toc87554953" w:history="1">
+          <w:hyperlink w:anchor="_Toc87555176" w:history="1">
             <w:r>
               <w:rPr>
                 <w:rStyle w:val="Hyperlink"/>
@@ -3953,7 +3953,7 @@
                 <w:noProof/>
                 <w:webHidden/>
               </w:rPr>
-              <w:instrText xml:space="preserve"> PAGEREF _Toc87554953 \h </w:instrText>
+              <w:instrText xml:space="preserve"> PAGEREF _Toc87555176 \h </w:instrText>
             </w:r>
             <w:r>
               <w:rPr>
@@ -3998,7 +3998,7 @@
               <w:szCs w:val="22"/>
             </w:rPr>
           </w:pPr>
-          <w:hyperlink w:anchor="_Toc87554954" w:history="1">
+          <w:hyperlink w:anchor="_Toc87555177" w:history="1">
             <w:r>
               <w:rPr>
                 <w:rStyle w:val="Hyperlink"/>
@@ -4041,7 +4041,7 @@
                 <w:noProof/>
                 <w:webHidden/>
               </w:rPr>
-              <w:instrText xml:space="preserve"> PAGEREF _Toc87554954 \h </w:instrText>
+              <w:instrText xml:space="preserve"> PAGEREF _Toc87555177 \h </w:instrText>
             </w:r>
             <w:r>
               <w:rPr>
@@ -4094,7 +4094,7 @@
         <w:pStyle w:val="Heading1"/>
       </w:pPr>
       <w:bookmarkStart w:id="0" w:name="introduction"/>
-      <w:bookmarkStart w:id="1" w:name="_Toc87554910"/>
+      <w:bookmarkStart w:id="1" w:name="_Toc87555133"/>
       <w:r>
         <w:lastRenderedPageBreak/>
         <w:t>Introduction</w:t>
@@ -4176,7 +4176,7 @@
         <w:pStyle w:val="Heading1"/>
       </w:pPr>
       <w:bookmarkStart w:id="2" w:name="electrical"/>
-      <w:bookmarkStart w:id="3" w:name="_Toc87554911"/>
+      <w:bookmarkStart w:id="3" w:name="_Toc87555134"/>
       <w:r>
         <w:lastRenderedPageBreak/>
         <w:t>Electrical</w:t>
@@ -4189,7 +4189,7 @@
         <w:pStyle w:val="Heading2"/>
       </w:pPr>
       <w:bookmarkStart w:id="4" w:name="wiring"/>
-      <w:bookmarkStart w:id="5" w:name="_Toc87554912"/>
+      <w:bookmarkStart w:id="5" w:name="_Toc87555135"/>
       <w:r>
         <w:t>Wiring</w:t>
       </w:r>
@@ -4210,7 +4210,13 @@
         <w:rPr>
           <w:b/>
         </w:rPr>
-        <w:t>D-6</w:t>
+        <w:t>D-</w:t>
+      </w:r>
+      <w:r>
+        <w:rPr>
+          <w:b/>
+        </w:rPr>
+        <w:t>5</w:t>
       </w:r>
       <w:r>
         <w:t>.</w:t>
@@ -4274,7 +4280,13 @@
         <w:rPr>
           <w:b/>
         </w:rPr>
-        <w:t>D-6</w:t>
+        <w:t>D-</w:t>
+      </w:r>
+      <w:r>
+        <w:rPr>
+          <w:b/>
+        </w:rPr>
+        <w:t>5</w:t>
       </w:r>
       <w:r>
         <w:t xml:space="preserve"> for pin wiring and color code.)</w:t>
@@ -4324,7 +4336,7 @@
         <w:pStyle w:val="Heading2"/>
       </w:pPr>
       <w:bookmarkStart w:id="6" w:name="electrical-connections"/>
-      <w:bookmarkStart w:id="7" w:name="_Toc87554913"/>
+      <w:bookmarkStart w:id="7" w:name="_Toc87555136"/>
       <w:r>
         <w:t>Electrical Connections</w:t>
       </w:r>
@@ -4448,7 +4460,7 @@
         <w:pStyle w:val="Heading2"/>
       </w:pPr>
       <w:bookmarkStart w:id="8" w:name="accessory-power"/>
-      <w:bookmarkStart w:id="9" w:name="_Toc87554914"/>
+      <w:bookmarkStart w:id="9" w:name="_Toc87555137"/>
       <w:r>
         <w:t>Accessory Power</w:t>
       </w:r>
@@ -4499,7 +4511,7 @@
         <w:pStyle w:val="Heading2"/>
       </w:pPr>
       <w:bookmarkStart w:id="10" w:name="electrical-standards-sheets"/>
-      <w:bookmarkStart w:id="11" w:name="_Toc87554915"/>
+      <w:bookmarkStart w:id="11" w:name="_Toc87555138"/>
       <w:r>
         <w:t>Electrical Standards Sheets</w:t>
       </w:r>
@@ -4511,7 +4523,7 @@
         <w:pStyle w:val="Heading3"/>
       </w:pPr>
       <w:bookmarkStart w:id="12" w:name="wiring-color-code-specification-es-1.0"/>
-      <w:bookmarkStart w:id="13" w:name="_Toc87554916"/>
+      <w:bookmarkStart w:id="13" w:name="_Toc87555139"/>
       <w:r>
         <w:t>Wiring Color Code Specification ES 1.0</w:t>
       </w:r>
@@ -4969,7 +4981,7 @@
         <w:pStyle w:val="Heading3"/>
       </w:pPr>
       <w:bookmarkStart w:id="14" w:name="wire-and-plug-specifications-es-1.1"/>
-      <w:bookmarkStart w:id="15" w:name="_Toc87554917"/>
+      <w:bookmarkStart w:id="15" w:name="_Toc87555140"/>
       <w:r>
         <w:lastRenderedPageBreak/>
         <w:t>Wire and Plug Specifications ES 1.1</w:t>
@@ -5249,7 +5261,7 @@
         <w:pStyle w:val="Heading3"/>
       </w:pPr>
       <w:bookmarkStart w:id="16" w:name="dc-power-source-specifications-es-1.2"/>
-      <w:bookmarkStart w:id="17" w:name="_Toc87554918"/>
+      <w:bookmarkStart w:id="17" w:name="_Toc87555141"/>
       <w:r>
         <w:t>DC Power Source Specifications ES 1.2</w:t>
       </w:r>
@@ -5404,7 +5416,7 @@
         <w:pStyle w:val="Heading1"/>
       </w:pPr>
       <w:bookmarkStart w:id="18" w:name="track-work"/>
-      <w:bookmarkStart w:id="19" w:name="_Toc87554919"/>
+      <w:bookmarkStart w:id="19" w:name="_Toc87555142"/>
       <w:r>
         <w:lastRenderedPageBreak/>
         <w:t>Track Work</w:t>
@@ -5452,7 +5464,7 @@
         <w:pStyle w:val="Heading2"/>
       </w:pPr>
       <w:bookmarkStart w:id="20" w:name="track-work-standards-sheet-tws-1"/>
-      <w:bookmarkStart w:id="21" w:name="_Toc87554920"/>
+      <w:bookmarkStart w:id="21" w:name="_Toc87555143"/>
       <w:r>
         <w:t>Track Work Standards Sheet TWS-1</w:t>
       </w:r>
@@ -5938,7 +5950,7 @@
         <w:pageBreakBefore/>
       </w:pPr>
       <w:bookmarkStart w:id="22" w:name="track-work-standards-sheet-tws-2"/>
-      <w:bookmarkStart w:id="23" w:name="_Toc87554921"/>
+      <w:bookmarkStart w:id="23" w:name="_Toc87555144"/>
       <w:r>
         <w:lastRenderedPageBreak/>
         <w:t>Track Work Standards Sheet TWS-2</w:t>
@@ -6677,7 +6689,7 @@
         <w:pStyle w:val="Heading2"/>
       </w:pPr>
       <w:bookmarkStart w:id="24" w:name="track-work-reference"/>
-      <w:bookmarkStart w:id="25" w:name="_Toc87554922"/>
+      <w:bookmarkStart w:id="25" w:name="_Toc87555145"/>
       <w:r>
         <w:lastRenderedPageBreak/>
         <w:t>Track Work Reference</w:t>
@@ -6823,7 +6835,7 @@
         <w:pStyle w:val="Heading2"/>
       </w:pPr>
       <w:bookmarkStart w:id="26" w:name="track-work-recommended-practices"/>
-      <w:bookmarkStart w:id="27" w:name="_Toc87554923"/>
+      <w:bookmarkStart w:id="27" w:name="_Toc87555146"/>
       <w:r>
         <w:t>Track Work: Recommended Practices</w:t>
       </w:r>
@@ -6964,7 +6976,7 @@
         <w:pStyle w:val="Heading1"/>
       </w:pPr>
       <w:bookmarkStart w:id="28" w:name="framework"/>
-      <w:bookmarkStart w:id="29" w:name="_Toc87554924"/>
+      <w:bookmarkStart w:id="29" w:name="_Toc87555147"/>
       <w:r>
         <w:lastRenderedPageBreak/>
         <w:t>Framework</w:t>
@@ -7028,7 +7040,7 @@
         <w:pStyle w:val="Heading2"/>
       </w:pPr>
       <w:bookmarkStart w:id="30" w:name="requirements"/>
-      <w:bookmarkStart w:id="31" w:name="_Toc87554925"/>
+      <w:bookmarkStart w:id="31" w:name="_Toc87555148"/>
       <w:r>
         <w:t>Requirements</w:t>
       </w:r>
@@ -7166,7 +7178,7 @@
         <w:pStyle w:val="Heading3"/>
       </w:pPr>
       <w:bookmarkStart w:id="32" w:name="frame-dimensions"/>
-      <w:bookmarkStart w:id="33" w:name="_Toc87554926"/>
+      <w:bookmarkStart w:id="33" w:name="_Toc87555149"/>
       <w:r>
         <w:t>Frame Dimensions</w:t>
       </w:r>
@@ -7413,7 +7425,7 @@
         <w:pStyle w:val="Heading2"/>
       </w:pPr>
       <w:bookmarkStart w:id="34" w:name="recommended-practices"/>
-      <w:bookmarkStart w:id="35" w:name="_Toc87554927"/>
+      <w:bookmarkStart w:id="35" w:name="_Toc87555150"/>
       <w:r>
         <w:t>Recommended Practices</w:t>
       </w:r>
@@ -7469,7 +7481,7 @@
         <w:pStyle w:val="Heading1"/>
       </w:pPr>
       <w:bookmarkStart w:id="36" w:name="scenery"/>
-      <w:bookmarkStart w:id="37" w:name="_Toc87554928"/>
+      <w:bookmarkStart w:id="37" w:name="_Toc87555151"/>
       <w:r>
         <w:lastRenderedPageBreak/>
         <w:t>Scenery</w:t>
@@ -7535,7 +7547,7 @@
         <w:pStyle w:val="Heading2"/>
       </w:pPr>
       <w:bookmarkStart w:id="38" w:name="backboard"/>
-      <w:bookmarkStart w:id="39" w:name="_Toc87554929"/>
+      <w:bookmarkStart w:id="39" w:name="_Toc87555152"/>
       <w:r>
         <w:t>Backboard</w:t>
       </w:r>
@@ -7631,7 +7643,7 @@
         <w:pStyle w:val="Heading1"/>
       </w:pPr>
       <w:bookmarkStart w:id="40" w:name="diagrams"/>
-      <w:bookmarkStart w:id="41" w:name="_Toc87554930"/>
+      <w:bookmarkStart w:id="41" w:name="_Toc87555153"/>
       <w:r>
         <w:lastRenderedPageBreak/>
         <w:t>Diagrams</w:t>
@@ -7644,7 +7656,7 @@
         <w:pStyle w:val="Heading2"/>
       </w:pPr>
       <w:bookmarkStart w:id="42" w:name="d-1-ngm-track-standard"/>
-      <w:bookmarkStart w:id="43" w:name="_Toc87554931"/>
+      <w:bookmarkStart w:id="43" w:name="_Toc87555154"/>
       <w:r>
         <w:t>D-1 NGM Track Standard</w:t>
       </w:r>
@@ -7725,7 +7737,7 @@
         <w:pageBreakBefore/>
       </w:pPr>
       <w:bookmarkStart w:id="44" w:name="d-2-leg-construction"/>
-      <w:bookmarkStart w:id="45" w:name="_Toc87554932"/>
+      <w:bookmarkStart w:id="45" w:name="_Toc87555155"/>
       <w:r>
         <w:lastRenderedPageBreak/>
         <w:t>D-2 Leg Construction</w:t>
@@ -7806,7 +7818,7 @@
         <w:pageBreakBefore/>
       </w:pPr>
       <w:bookmarkStart w:id="46" w:name="d-3-basic-frame-construction"/>
-      <w:bookmarkStart w:id="47" w:name="_Toc87554933"/>
+      <w:bookmarkStart w:id="47" w:name="_Toc87555156"/>
       <w:r>
         <w:lastRenderedPageBreak/>
         <w:t>D-3 Basic Frame Construction</w:t>
@@ -7951,7 +7963,7 @@
         <w:pStyle w:val="Heading2"/>
       </w:pPr>
       <w:bookmarkStart w:id="48" w:name="d-4-corner-module-dimensions"/>
-      <w:bookmarkStart w:id="49" w:name="_Toc87554934"/>
+      <w:bookmarkStart w:id="49" w:name="_Toc87555157"/>
       <w:r>
         <w:lastRenderedPageBreak/>
         <w:t>D-4 Corner Module Dimensions</w:t>
@@ -8038,7 +8050,7 @@
         <w:pageBreakBefore/>
       </w:pPr>
       <w:bookmarkStart w:id="50" w:name="d-5-wiring-configuration-diagram"/>
-      <w:bookmarkStart w:id="51" w:name="_Toc87554935"/>
+      <w:bookmarkStart w:id="51" w:name="_Toc87555158"/>
       <w:r>
         <w:lastRenderedPageBreak/>
         <w:t>D-5 Wiring Configuration Diagram</w:t>
@@ -8127,7 +8139,7 @@
         <w:pStyle w:val="Heading1"/>
       </w:pPr>
       <w:bookmarkStart w:id="52" w:name="definitions"/>
-      <w:bookmarkStart w:id="53" w:name="_Toc87554936"/>
+      <w:bookmarkStart w:id="53" w:name="_Toc87555159"/>
       <w:r>
         <w:lastRenderedPageBreak/>
         <w:t>Definitions</w:t>
@@ -8140,7 +8152,7 @@
         <w:pStyle w:val="Heading2"/>
       </w:pPr>
       <w:bookmarkStart w:id="54" w:name="awg"/>
-      <w:bookmarkStart w:id="55" w:name="_Toc87554937"/>
+      <w:bookmarkStart w:id="55" w:name="_Toc87555160"/>
       <w:r>
         <w:t>AWG</w:t>
       </w:r>
@@ -8184,7 +8196,7 @@
         <w:pStyle w:val="Heading2"/>
       </w:pPr>
       <w:bookmarkStart w:id="56" w:name="auxiliary-track"/>
-      <w:bookmarkStart w:id="57" w:name="_Toc87554938"/>
+      <w:bookmarkStart w:id="57" w:name="_Toc87555161"/>
       <w:r>
         <w:t>Auxiliary Track</w:t>
       </w:r>
@@ -8204,7 +8216,7 @@
         <w:pStyle w:val="Heading2"/>
       </w:pPr>
       <w:bookmarkStart w:id="58" w:name="branch-lines"/>
-      <w:bookmarkStart w:id="59" w:name="_Toc87554939"/>
+      <w:bookmarkStart w:id="59" w:name="_Toc87555162"/>
       <w:r>
         <w:t>Branch Lines</w:t>
       </w:r>
@@ -8233,7 +8245,7 @@
         <w:pStyle w:val="Heading2"/>
       </w:pPr>
       <w:bookmarkStart w:id="60" w:name="bridge-track"/>
-      <w:bookmarkStart w:id="61" w:name="_Toc87554940"/>
+      <w:bookmarkStart w:id="61" w:name="_Toc87555163"/>
       <w:r>
         <w:t>Bridge Track</w:t>
       </w:r>
@@ -8259,7 +8271,7 @@
         <w:pStyle w:val="Heading2"/>
       </w:pPr>
       <w:bookmarkStart w:id="62" w:name="center-spacing"/>
-      <w:bookmarkStart w:id="63" w:name="_Toc87554941"/>
+      <w:bookmarkStart w:id="63" w:name="_Toc87555164"/>
       <w:r>
         <w:t>Center Spacing</w:t>
       </w:r>
@@ -8279,7 +8291,7 @@
         <w:pStyle w:val="Heading2"/>
       </w:pPr>
       <w:bookmarkStart w:id="64" w:name="conforming-modules"/>
-      <w:bookmarkStart w:id="65" w:name="_Toc87554942"/>
+      <w:bookmarkStart w:id="65" w:name="_Toc87555165"/>
       <w:r>
         <w:t>Conforming Modules</w:t>
       </w:r>
@@ -8308,7 +8320,7 @@
         <w:pStyle w:val="Heading2"/>
       </w:pPr>
       <w:bookmarkStart w:id="66" w:name="dcc"/>
-      <w:bookmarkStart w:id="67" w:name="_Toc87554943"/>
+      <w:bookmarkStart w:id="67" w:name="_Toc87555166"/>
       <w:r>
         <w:t>DCC</w:t>
       </w:r>
@@ -8383,7 +8395,7 @@
         <w:pStyle w:val="Heading2"/>
       </w:pPr>
       <w:bookmarkStart w:id="68" w:name="east-end"/>
-      <w:bookmarkStart w:id="69" w:name="_Toc87554944"/>
+      <w:bookmarkStart w:id="69" w:name="_Toc87555167"/>
       <w:r>
         <w:t>East End</w:t>
       </w:r>
@@ -8403,7 +8415,7 @@
         <w:pStyle w:val="Heading2"/>
       </w:pPr>
       <w:bookmarkStart w:id="70" w:name="west-end"/>
-      <w:bookmarkStart w:id="71" w:name="_Toc87554945"/>
+      <w:bookmarkStart w:id="71" w:name="_Toc87555168"/>
       <w:r>
         <w:t>West End</w:t>
       </w:r>
@@ -8423,7 +8435,7 @@
         <w:pStyle w:val="Heading2"/>
       </w:pPr>
       <w:bookmarkStart w:id="72" w:name="interface-area"/>
-      <w:bookmarkStart w:id="73" w:name="_Toc87554946"/>
+      <w:bookmarkStart w:id="73" w:name="_Toc87555169"/>
       <w:r>
         <w:t>Interface Area</w:t>
       </w:r>
@@ -8461,7 +8473,7 @@
         <w:pStyle w:val="Heading2"/>
       </w:pPr>
       <w:bookmarkStart w:id="74" w:name="mainline-track"/>
-      <w:bookmarkStart w:id="75" w:name="_Toc87554947"/>
+      <w:bookmarkStart w:id="75" w:name="_Toc87555170"/>
       <w:r>
         <w:t>Mainline Track</w:t>
       </w:r>
@@ -8481,7 +8493,7 @@
         <w:pStyle w:val="Heading2"/>
       </w:pPr>
       <w:bookmarkStart w:id="76" w:name="mated-set"/>
-      <w:bookmarkStart w:id="77" w:name="_Toc87554948"/>
+      <w:bookmarkStart w:id="77" w:name="_Toc87555171"/>
       <w:r>
         <w:t>Mated Set</w:t>
       </w:r>
@@ -8524,7 +8536,7 @@
         <w:pStyle w:val="Heading2"/>
       </w:pPr>
       <w:bookmarkStart w:id="78" w:name="module"/>
-      <w:bookmarkStart w:id="79" w:name="_Toc87554949"/>
+      <w:bookmarkStart w:id="79" w:name="_Toc87555172"/>
       <w:r>
         <w:t>Module</w:t>
       </w:r>
@@ -8566,7 +8578,7 @@
         <w:pStyle w:val="Heading2"/>
       </w:pPr>
       <w:bookmarkStart w:id="80" w:name="non-conforming-module"/>
-      <w:bookmarkStart w:id="81" w:name="_Toc87554950"/>
+      <w:bookmarkStart w:id="81" w:name="_Toc87555173"/>
       <w:r>
         <w:t>Non-Conforming Module</w:t>
       </w:r>
@@ -8586,7 +8598,7 @@
         <w:pStyle w:val="Heading2"/>
       </w:pPr>
       <w:bookmarkStart w:id="82" w:name="non-interface-area"/>
-      <w:bookmarkStart w:id="83" w:name="_Toc87554951"/>
+      <w:bookmarkStart w:id="83" w:name="_Toc87555174"/>
       <w:r>
         <w:t>Non-Interface Area</w:t>
       </w:r>
@@ -8606,7 +8618,7 @@
         <w:pStyle w:val="Heading2"/>
       </w:pPr>
       <w:bookmarkStart w:id="84" w:name="route-convention"/>
-      <w:bookmarkStart w:id="85" w:name="_Toc87554952"/>
+      <w:bookmarkStart w:id="85" w:name="_Toc87555175"/>
       <w:r>
         <w:t>Route Convention</w:t>
       </w:r>
@@ -8635,7 +8647,7 @@
         <w:pStyle w:val="Heading1"/>
       </w:pPr>
       <w:bookmarkStart w:id="86" w:name="revision-history"/>
-      <w:bookmarkStart w:id="87" w:name="_Toc87554953"/>
+      <w:bookmarkStart w:id="87" w:name="_Toc87555176"/>
       <w:r>
         <w:lastRenderedPageBreak/>
         <w:t>Revision History</w:t>
@@ -8662,7 +8674,7 @@
         <w:pStyle w:val="Heading2"/>
       </w:pPr>
       <w:bookmarkStart w:id="88" w:name="electrical-standards"/>
-      <w:bookmarkStart w:id="89" w:name="_Toc87554954"/>
+      <w:bookmarkStart w:id="89" w:name="_Toc87555177"/>
       <w:r>
         <w:t>Electrical Standards</w:t>
       </w:r>

</xml_diff>

<commit_message>
Update NGM Module Specifications 52 draft.docx
</commit_message>
<xml_diff>
--- a/Module Specifications/2021 Release 5.2/NGM Module Specifications 52 draft.docx
+++ b/Module Specifications/2021 Release 5.2/NGM Module Specifications 52 draft.docx
@@ -126,7 +126,7 @@
           <w:r>
             <w:fldChar w:fldCharType="separate"/>
           </w:r>
-          <w:hyperlink w:anchor="_Toc87555133" w:history="1">
+          <w:hyperlink w:anchor="_Toc87555461" w:history="1">
             <w:r>
               <w:rPr>
                 <w:rStyle w:val="Hyperlink"/>
@@ -169,7 +169,7 @@
                 <w:noProof/>
                 <w:webHidden/>
               </w:rPr>
-              <w:instrText xml:space="preserve"> PAGEREF _Toc87555133 \h </w:instrText>
+              <w:instrText xml:space="preserve"> PAGEREF _Toc87555461 \h </w:instrText>
             </w:r>
             <w:r>
               <w:rPr>
@@ -214,7 +214,7 @@
               <w:szCs w:val="22"/>
             </w:rPr>
           </w:pPr>
-          <w:hyperlink w:anchor="_Toc87555134" w:history="1">
+          <w:hyperlink w:anchor="_Toc87555462" w:history="1">
             <w:r>
               <w:rPr>
                 <w:rStyle w:val="Hyperlink"/>
@@ -257,7 +257,7 @@
                 <w:noProof/>
                 <w:webHidden/>
               </w:rPr>
-              <w:instrText xml:space="preserve"> PAGEREF _Toc87555134 \h </w:instrText>
+              <w:instrText xml:space="preserve"> PAGEREF _Toc87555462 \h </w:instrText>
             </w:r>
             <w:r>
               <w:rPr>
@@ -302,7 +302,7 @@
               <w:szCs w:val="22"/>
             </w:rPr>
           </w:pPr>
-          <w:hyperlink w:anchor="_Toc87555135" w:history="1">
+          <w:hyperlink w:anchor="_Toc87555463" w:history="1">
             <w:r>
               <w:rPr>
                 <w:rStyle w:val="Hyperlink"/>
@@ -345,7 +345,7 @@
                 <w:noProof/>
                 <w:webHidden/>
               </w:rPr>
-              <w:instrText xml:space="preserve"> PAGEREF _Toc87555135 \h </w:instrText>
+              <w:instrText xml:space="preserve"> PAGEREF _Toc87555463 \h </w:instrText>
             </w:r>
             <w:r>
               <w:rPr>
@@ -390,7 +390,7 @@
               <w:szCs w:val="22"/>
             </w:rPr>
           </w:pPr>
-          <w:hyperlink w:anchor="_Toc87555136" w:history="1">
+          <w:hyperlink w:anchor="_Toc87555464" w:history="1">
             <w:r>
               <w:rPr>
                 <w:rStyle w:val="Hyperlink"/>
@@ -433,7 +433,7 @@
                 <w:noProof/>
                 <w:webHidden/>
               </w:rPr>
-              <w:instrText xml:space="preserve"> PAGEREF _Toc87555136 \h </w:instrText>
+              <w:instrText xml:space="preserve"> PAGEREF _Toc87555464 \h </w:instrText>
             </w:r>
             <w:r>
               <w:rPr>
@@ -478,7 +478,7 @@
               <w:szCs w:val="22"/>
             </w:rPr>
           </w:pPr>
-          <w:hyperlink w:anchor="_Toc87555137" w:history="1">
+          <w:hyperlink w:anchor="_Toc87555465" w:history="1">
             <w:r>
               <w:rPr>
                 <w:rStyle w:val="Hyperlink"/>
@@ -521,7 +521,7 @@
                 <w:noProof/>
                 <w:webHidden/>
               </w:rPr>
-              <w:instrText xml:space="preserve"> PAGEREF _Toc87555137 \h </w:instrText>
+              <w:instrText xml:space="preserve"> PAGEREF _Toc87555465 \h </w:instrText>
             </w:r>
             <w:r>
               <w:rPr>
@@ -566,7 +566,7 @@
               <w:szCs w:val="22"/>
             </w:rPr>
           </w:pPr>
-          <w:hyperlink w:anchor="_Toc87555138" w:history="1">
+          <w:hyperlink w:anchor="_Toc87555466" w:history="1">
             <w:r>
               <w:rPr>
                 <w:rStyle w:val="Hyperlink"/>
@@ -609,7 +609,7 @@
                 <w:noProof/>
                 <w:webHidden/>
               </w:rPr>
-              <w:instrText xml:space="preserve"> PAGEREF _Toc87555138 \h </w:instrText>
+              <w:instrText xml:space="preserve"> PAGEREF _Toc87555466 \h </w:instrText>
             </w:r>
             <w:r>
               <w:rPr>
@@ -654,7 +654,7 @@
               <w:szCs w:val="22"/>
             </w:rPr>
           </w:pPr>
-          <w:hyperlink w:anchor="_Toc87555139" w:history="1">
+          <w:hyperlink w:anchor="_Toc87555467" w:history="1">
             <w:r>
               <w:rPr>
                 <w:rStyle w:val="Hyperlink"/>
@@ -697,7 +697,7 @@
                 <w:noProof/>
                 <w:webHidden/>
               </w:rPr>
-              <w:instrText xml:space="preserve"> PAGEREF _Toc87555139 \h </w:instrText>
+              <w:instrText xml:space="preserve"> PAGEREF _Toc87555467 \h </w:instrText>
             </w:r>
             <w:r>
               <w:rPr>
@@ -742,7 +742,7 @@
               <w:szCs w:val="22"/>
             </w:rPr>
           </w:pPr>
-          <w:hyperlink w:anchor="_Toc87555140" w:history="1">
+          <w:hyperlink w:anchor="_Toc87555468" w:history="1">
             <w:r>
               <w:rPr>
                 <w:rStyle w:val="Hyperlink"/>
@@ -785,7 +785,7 @@
                 <w:noProof/>
                 <w:webHidden/>
               </w:rPr>
-              <w:instrText xml:space="preserve"> PAGEREF _Toc87555140 \h </w:instrText>
+              <w:instrText xml:space="preserve"> PAGEREF _Toc87555468 \h </w:instrText>
             </w:r>
             <w:r>
               <w:rPr>
@@ -830,7 +830,7 @@
               <w:szCs w:val="22"/>
             </w:rPr>
           </w:pPr>
-          <w:hyperlink w:anchor="_Toc87555141" w:history="1">
+          <w:hyperlink w:anchor="_Toc87555469" w:history="1">
             <w:r>
               <w:rPr>
                 <w:rStyle w:val="Hyperlink"/>
@@ -873,7 +873,7 @@
                 <w:noProof/>
                 <w:webHidden/>
               </w:rPr>
-              <w:instrText xml:space="preserve"> PAGEREF _Toc87555141 \h </w:instrText>
+              <w:instrText xml:space="preserve"> PAGEREF _Toc87555469 \h </w:instrText>
             </w:r>
             <w:r>
               <w:rPr>
@@ -918,7 +918,7 @@
               <w:szCs w:val="22"/>
             </w:rPr>
           </w:pPr>
-          <w:hyperlink w:anchor="_Toc87555142" w:history="1">
+          <w:hyperlink w:anchor="_Toc87555470" w:history="1">
             <w:r>
               <w:rPr>
                 <w:rStyle w:val="Hyperlink"/>
@@ -961,7 +961,7 @@
                 <w:noProof/>
                 <w:webHidden/>
               </w:rPr>
-              <w:instrText xml:space="preserve"> PAGEREF _Toc87555142 \h </w:instrText>
+              <w:instrText xml:space="preserve"> PAGEREF _Toc87555470 \h </w:instrText>
             </w:r>
             <w:r>
               <w:rPr>
@@ -1006,7 +1006,7 @@
               <w:szCs w:val="22"/>
             </w:rPr>
           </w:pPr>
-          <w:hyperlink w:anchor="_Toc87555143" w:history="1">
+          <w:hyperlink w:anchor="_Toc87555471" w:history="1">
             <w:r>
               <w:rPr>
                 <w:rStyle w:val="Hyperlink"/>
@@ -1049,7 +1049,7 @@
                 <w:noProof/>
                 <w:webHidden/>
               </w:rPr>
-              <w:instrText xml:space="preserve"> PAGEREF _Toc87555143 \h </w:instrText>
+              <w:instrText xml:space="preserve"> PAGEREF _Toc87555471 \h </w:instrText>
             </w:r>
             <w:r>
               <w:rPr>
@@ -1094,7 +1094,7 @@
               <w:szCs w:val="22"/>
             </w:rPr>
           </w:pPr>
-          <w:hyperlink w:anchor="_Toc87555144" w:history="1">
+          <w:hyperlink w:anchor="_Toc87555472" w:history="1">
             <w:r>
               <w:rPr>
                 <w:rStyle w:val="Hyperlink"/>
@@ -1137,7 +1137,7 @@
                 <w:noProof/>
                 <w:webHidden/>
               </w:rPr>
-              <w:instrText xml:space="preserve"> PAGEREF _Toc87555144 \h </w:instrText>
+              <w:instrText xml:space="preserve"> PAGEREF _Toc87555472 \h </w:instrText>
             </w:r>
             <w:r>
               <w:rPr>
@@ -1182,7 +1182,7 @@
               <w:szCs w:val="22"/>
             </w:rPr>
           </w:pPr>
-          <w:hyperlink w:anchor="_Toc87555145" w:history="1">
+          <w:hyperlink w:anchor="_Toc87555473" w:history="1">
             <w:r>
               <w:rPr>
                 <w:rStyle w:val="Hyperlink"/>
@@ -1225,7 +1225,7 @@
                 <w:noProof/>
                 <w:webHidden/>
               </w:rPr>
-              <w:instrText xml:space="preserve"> PAGEREF _Toc87555145 \h </w:instrText>
+              <w:instrText xml:space="preserve"> PAGEREF _Toc87555473 \h </w:instrText>
             </w:r>
             <w:r>
               <w:rPr>
@@ -1270,7 +1270,7 @@
               <w:szCs w:val="22"/>
             </w:rPr>
           </w:pPr>
-          <w:hyperlink w:anchor="_Toc87555146" w:history="1">
+          <w:hyperlink w:anchor="_Toc87555474" w:history="1">
             <w:r>
               <w:rPr>
                 <w:rStyle w:val="Hyperlink"/>
@@ -1313,7 +1313,7 @@
                 <w:noProof/>
                 <w:webHidden/>
               </w:rPr>
-              <w:instrText xml:space="preserve"> PAGEREF _Toc87555146 \h </w:instrText>
+              <w:instrText xml:space="preserve"> PAGEREF _Toc87555474 \h </w:instrText>
             </w:r>
             <w:r>
               <w:rPr>
@@ -1358,7 +1358,7 @@
               <w:szCs w:val="22"/>
             </w:rPr>
           </w:pPr>
-          <w:hyperlink w:anchor="_Toc87555147" w:history="1">
+          <w:hyperlink w:anchor="_Toc87555475" w:history="1">
             <w:r>
               <w:rPr>
                 <w:rStyle w:val="Hyperlink"/>
@@ -1401,7 +1401,7 @@
                 <w:noProof/>
                 <w:webHidden/>
               </w:rPr>
-              <w:instrText xml:space="preserve"> PAGEREF _Toc87555147 \h </w:instrText>
+              <w:instrText xml:space="preserve"> PAGEREF _Toc87555475 \h </w:instrText>
             </w:r>
             <w:r>
               <w:rPr>
@@ -1446,7 +1446,7 @@
               <w:szCs w:val="22"/>
             </w:rPr>
           </w:pPr>
-          <w:hyperlink w:anchor="_Toc87555148" w:history="1">
+          <w:hyperlink w:anchor="_Toc87555476" w:history="1">
             <w:r>
               <w:rPr>
                 <w:rStyle w:val="Hyperlink"/>
@@ -1489,7 +1489,7 @@
                 <w:noProof/>
                 <w:webHidden/>
               </w:rPr>
-              <w:instrText xml:space="preserve"> PAGEREF _Toc87555148 \h </w:instrText>
+              <w:instrText xml:space="preserve"> PAGEREF _Toc87555476 \h </w:instrText>
             </w:r>
             <w:r>
               <w:rPr>
@@ -1534,7 +1534,7 @@
               <w:szCs w:val="22"/>
             </w:rPr>
           </w:pPr>
-          <w:hyperlink w:anchor="_Toc87555149" w:history="1">
+          <w:hyperlink w:anchor="_Toc87555477" w:history="1">
             <w:r>
               <w:rPr>
                 <w:rStyle w:val="Hyperlink"/>
@@ -1577,7 +1577,7 @@
                 <w:noProof/>
                 <w:webHidden/>
               </w:rPr>
-              <w:instrText xml:space="preserve"> PAGEREF _Toc87555149 \h </w:instrText>
+              <w:instrText xml:space="preserve"> PAGEREF _Toc87555477 \h </w:instrText>
             </w:r>
             <w:r>
               <w:rPr>
@@ -1622,7 +1622,7 @@
               <w:szCs w:val="22"/>
             </w:rPr>
           </w:pPr>
-          <w:hyperlink w:anchor="_Toc87555150" w:history="1">
+          <w:hyperlink w:anchor="_Toc87555478" w:history="1">
             <w:r>
               <w:rPr>
                 <w:rStyle w:val="Hyperlink"/>
@@ -1665,7 +1665,7 @@
                 <w:noProof/>
                 <w:webHidden/>
               </w:rPr>
-              <w:instrText xml:space="preserve"> PAGEREF _Toc87555150 \h </w:instrText>
+              <w:instrText xml:space="preserve"> PAGEREF _Toc87555478 \h </w:instrText>
             </w:r>
             <w:r>
               <w:rPr>
@@ -1710,7 +1710,7 @@
               <w:szCs w:val="22"/>
             </w:rPr>
           </w:pPr>
-          <w:hyperlink w:anchor="_Toc87555151" w:history="1">
+          <w:hyperlink w:anchor="_Toc87555479" w:history="1">
             <w:r>
               <w:rPr>
                 <w:rStyle w:val="Hyperlink"/>
@@ -1753,7 +1753,7 @@
                 <w:noProof/>
                 <w:webHidden/>
               </w:rPr>
-              <w:instrText xml:space="preserve"> PAGEREF _Toc87555151 \h </w:instrText>
+              <w:instrText xml:space="preserve"> PAGEREF _Toc87555479 \h </w:instrText>
             </w:r>
             <w:r>
               <w:rPr>
@@ -1798,7 +1798,7 @@
               <w:szCs w:val="22"/>
             </w:rPr>
           </w:pPr>
-          <w:hyperlink w:anchor="_Toc87555152" w:history="1">
+          <w:hyperlink w:anchor="_Toc87555480" w:history="1">
             <w:r>
               <w:rPr>
                 <w:rStyle w:val="Hyperlink"/>
@@ -1841,7 +1841,7 @@
                 <w:noProof/>
                 <w:webHidden/>
               </w:rPr>
-              <w:instrText xml:space="preserve"> PAGEREF _Toc87555152 \h </w:instrText>
+              <w:instrText xml:space="preserve"> PAGEREF _Toc87555480 \h </w:instrText>
             </w:r>
             <w:r>
               <w:rPr>
@@ -1886,7 +1886,7 @@
               <w:szCs w:val="22"/>
             </w:rPr>
           </w:pPr>
-          <w:hyperlink w:anchor="_Toc87555153" w:history="1">
+          <w:hyperlink w:anchor="_Toc87555481" w:history="1">
             <w:r>
               <w:rPr>
                 <w:rStyle w:val="Hyperlink"/>
@@ -1929,7 +1929,7 @@
                 <w:noProof/>
                 <w:webHidden/>
               </w:rPr>
-              <w:instrText xml:space="preserve"> PAGEREF _Toc87555153 \h </w:instrText>
+              <w:instrText xml:space="preserve"> PAGEREF _Toc87555481 \h </w:instrText>
             </w:r>
             <w:r>
               <w:rPr>
@@ -1974,7 +1974,7 @@
               <w:szCs w:val="22"/>
             </w:rPr>
           </w:pPr>
-          <w:hyperlink w:anchor="_Toc87555154" w:history="1">
+          <w:hyperlink w:anchor="_Toc87555482" w:history="1">
             <w:r>
               <w:rPr>
                 <w:rStyle w:val="Hyperlink"/>
@@ -2017,7 +2017,7 @@
                 <w:noProof/>
                 <w:webHidden/>
               </w:rPr>
-              <w:instrText xml:space="preserve"> PAGEREF _Toc87555154 \h </w:instrText>
+              <w:instrText xml:space="preserve"> PAGEREF _Toc87555482 \h </w:instrText>
             </w:r>
             <w:r>
               <w:rPr>
@@ -2062,7 +2062,7 @@
               <w:szCs w:val="22"/>
             </w:rPr>
           </w:pPr>
-          <w:hyperlink w:anchor="_Toc87555155" w:history="1">
+          <w:hyperlink w:anchor="_Toc87555483" w:history="1">
             <w:r>
               <w:rPr>
                 <w:rStyle w:val="Hyperlink"/>
@@ -2105,7 +2105,7 @@
                 <w:noProof/>
                 <w:webHidden/>
               </w:rPr>
-              <w:instrText xml:space="preserve"> PAGEREF _Toc87555155 \h </w:instrText>
+              <w:instrText xml:space="preserve"> PAGEREF _Toc87555483 \h </w:instrText>
             </w:r>
             <w:r>
               <w:rPr>
@@ -2150,7 +2150,7 @@
               <w:szCs w:val="22"/>
             </w:rPr>
           </w:pPr>
-          <w:hyperlink w:anchor="_Toc87555156" w:history="1">
+          <w:hyperlink w:anchor="_Toc87555484" w:history="1">
             <w:r>
               <w:rPr>
                 <w:rStyle w:val="Hyperlink"/>
@@ -2193,7 +2193,7 @@
                 <w:noProof/>
                 <w:webHidden/>
               </w:rPr>
-              <w:instrText xml:space="preserve"> PAGEREF _Toc87555156 \h </w:instrText>
+              <w:instrText xml:space="preserve"> PAGEREF _Toc87555484 \h </w:instrText>
             </w:r>
             <w:r>
               <w:rPr>
@@ -2238,7 +2238,7 @@
               <w:szCs w:val="22"/>
             </w:rPr>
           </w:pPr>
-          <w:hyperlink w:anchor="_Toc87555157" w:history="1">
+          <w:hyperlink w:anchor="_Toc87555485" w:history="1">
             <w:r>
               <w:rPr>
                 <w:rStyle w:val="Hyperlink"/>
@@ -2281,7 +2281,7 @@
                 <w:noProof/>
                 <w:webHidden/>
               </w:rPr>
-              <w:instrText xml:space="preserve"> PAGEREF _Toc87555157 \h </w:instrText>
+              <w:instrText xml:space="preserve"> PAGEREF _Toc87555485 \h </w:instrText>
             </w:r>
             <w:r>
               <w:rPr>
@@ -2326,7 +2326,7 @@
               <w:szCs w:val="22"/>
             </w:rPr>
           </w:pPr>
-          <w:hyperlink w:anchor="_Toc87555158" w:history="1">
+          <w:hyperlink w:anchor="_Toc87555486" w:history="1">
             <w:r>
               <w:rPr>
                 <w:rStyle w:val="Hyperlink"/>
@@ -2369,7 +2369,7 @@
                 <w:noProof/>
                 <w:webHidden/>
               </w:rPr>
-              <w:instrText xml:space="preserve"> PAGEREF _Toc87555158 \h </w:instrText>
+              <w:instrText xml:space="preserve"> PAGEREF _Toc87555486 \h </w:instrText>
             </w:r>
             <w:r>
               <w:rPr>
@@ -2414,7 +2414,7 @@
               <w:szCs w:val="22"/>
             </w:rPr>
           </w:pPr>
-          <w:hyperlink w:anchor="_Toc87555159" w:history="1">
+          <w:hyperlink w:anchor="_Toc87555487" w:history="1">
             <w:r>
               <w:rPr>
                 <w:rStyle w:val="Hyperlink"/>
@@ -2457,7 +2457,7 @@
                 <w:noProof/>
                 <w:webHidden/>
               </w:rPr>
-              <w:instrText xml:space="preserve"> PAGEREF _Toc87555159 \h </w:instrText>
+              <w:instrText xml:space="preserve"> PAGEREF _Toc87555487 \h </w:instrText>
             </w:r>
             <w:r>
               <w:rPr>
@@ -2502,7 +2502,7 @@
               <w:szCs w:val="22"/>
             </w:rPr>
           </w:pPr>
-          <w:hyperlink w:anchor="_Toc87555160" w:history="1">
+          <w:hyperlink w:anchor="_Toc87555488" w:history="1">
             <w:r>
               <w:rPr>
                 <w:rStyle w:val="Hyperlink"/>
@@ -2545,7 +2545,7 @@
                 <w:noProof/>
                 <w:webHidden/>
               </w:rPr>
-              <w:instrText xml:space="preserve"> PAGEREF _Toc87555160 \h </w:instrText>
+              <w:instrText xml:space="preserve"> PAGEREF _Toc87555488 \h </w:instrText>
             </w:r>
             <w:r>
               <w:rPr>
@@ -2590,7 +2590,7 @@
               <w:szCs w:val="22"/>
             </w:rPr>
           </w:pPr>
-          <w:hyperlink w:anchor="_Toc87555161" w:history="1">
+          <w:hyperlink w:anchor="_Toc87555489" w:history="1">
             <w:r>
               <w:rPr>
                 <w:rStyle w:val="Hyperlink"/>
@@ -2633,7 +2633,7 @@
                 <w:noProof/>
                 <w:webHidden/>
               </w:rPr>
-              <w:instrText xml:space="preserve"> PAGEREF _Toc87555161 \h </w:instrText>
+              <w:instrText xml:space="preserve"> PAGEREF _Toc87555489 \h </w:instrText>
             </w:r>
             <w:r>
               <w:rPr>
@@ -2678,7 +2678,7 @@
               <w:szCs w:val="22"/>
             </w:rPr>
           </w:pPr>
-          <w:hyperlink w:anchor="_Toc87555162" w:history="1">
+          <w:hyperlink w:anchor="_Toc87555490" w:history="1">
             <w:r>
               <w:rPr>
                 <w:rStyle w:val="Hyperlink"/>
@@ -2721,7 +2721,7 @@
                 <w:noProof/>
                 <w:webHidden/>
               </w:rPr>
-              <w:instrText xml:space="preserve"> PAGEREF _Toc87555162 \h </w:instrText>
+              <w:instrText xml:space="preserve"> PAGEREF _Toc87555490 \h </w:instrText>
             </w:r>
             <w:r>
               <w:rPr>
@@ -2766,7 +2766,7 @@
               <w:szCs w:val="22"/>
             </w:rPr>
           </w:pPr>
-          <w:hyperlink w:anchor="_Toc87555163" w:history="1">
+          <w:hyperlink w:anchor="_Toc87555491" w:history="1">
             <w:r>
               <w:rPr>
                 <w:rStyle w:val="Hyperlink"/>
@@ -2809,7 +2809,7 @@
                 <w:noProof/>
                 <w:webHidden/>
               </w:rPr>
-              <w:instrText xml:space="preserve"> PAGEREF _Toc87555163 \h </w:instrText>
+              <w:instrText xml:space="preserve"> PAGEREF _Toc87555491 \h </w:instrText>
             </w:r>
             <w:r>
               <w:rPr>
@@ -2854,7 +2854,7 @@
               <w:szCs w:val="22"/>
             </w:rPr>
           </w:pPr>
-          <w:hyperlink w:anchor="_Toc87555164" w:history="1">
+          <w:hyperlink w:anchor="_Toc87555492" w:history="1">
             <w:r>
               <w:rPr>
                 <w:rStyle w:val="Hyperlink"/>
@@ -2897,7 +2897,7 @@
                 <w:noProof/>
                 <w:webHidden/>
               </w:rPr>
-              <w:instrText xml:space="preserve"> PAGEREF _Toc87555164 \h </w:instrText>
+              <w:instrText xml:space="preserve"> PAGEREF _Toc87555492 \h </w:instrText>
             </w:r>
             <w:r>
               <w:rPr>
@@ -2942,7 +2942,7 @@
               <w:szCs w:val="22"/>
             </w:rPr>
           </w:pPr>
-          <w:hyperlink w:anchor="_Toc87555165" w:history="1">
+          <w:hyperlink w:anchor="_Toc87555493" w:history="1">
             <w:r>
               <w:rPr>
                 <w:rStyle w:val="Hyperlink"/>
@@ -2985,7 +2985,7 @@
                 <w:noProof/>
                 <w:webHidden/>
               </w:rPr>
-              <w:instrText xml:space="preserve"> PAGEREF _Toc87555165 \h </w:instrText>
+              <w:instrText xml:space="preserve"> PAGEREF _Toc87555493 \h </w:instrText>
             </w:r>
             <w:r>
               <w:rPr>
@@ -3030,7 +3030,7 @@
               <w:szCs w:val="22"/>
             </w:rPr>
           </w:pPr>
-          <w:hyperlink w:anchor="_Toc87555166" w:history="1">
+          <w:hyperlink w:anchor="_Toc87555494" w:history="1">
             <w:r>
               <w:rPr>
                 <w:rStyle w:val="Hyperlink"/>
@@ -3073,7 +3073,7 @@
                 <w:noProof/>
                 <w:webHidden/>
               </w:rPr>
-              <w:instrText xml:space="preserve"> PAGEREF _Toc87555166 \h </w:instrText>
+              <w:instrText xml:space="preserve"> PAGEREF _Toc87555494 \h </w:instrText>
             </w:r>
             <w:r>
               <w:rPr>
@@ -3118,7 +3118,7 @@
               <w:szCs w:val="22"/>
             </w:rPr>
           </w:pPr>
-          <w:hyperlink w:anchor="_Toc87555167" w:history="1">
+          <w:hyperlink w:anchor="_Toc87555495" w:history="1">
             <w:r>
               <w:rPr>
                 <w:rStyle w:val="Hyperlink"/>
@@ -3161,7 +3161,7 @@
                 <w:noProof/>
                 <w:webHidden/>
               </w:rPr>
-              <w:instrText xml:space="preserve"> PAGEREF _Toc87555167 \h </w:instrText>
+              <w:instrText xml:space="preserve"> PAGEREF _Toc87555495 \h </w:instrText>
             </w:r>
             <w:r>
               <w:rPr>
@@ -3206,7 +3206,7 @@
               <w:szCs w:val="22"/>
             </w:rPr>
           </w:pPr>
-          <w:hyperlink w:anchor="_Toc87555168" w:history="1">
+          <w:hyperlink w:anchor="_Toc87555496" w:history="1">
             <w:r>
               <w:rPr>
                 <w:rStyle w:val="Hyperlink"/>
@@ -3249,7 +3249,7 @@
                 <w:noProof/>
                 <w:webHidden/>
               </w:rPr>
-              <w:instrText xml:space="preserve"> PAGEREF _Toc87555168 \h </w:instrText>
+              <w:instrText xml:space="preserve"> PAGEREF _Toc87555496 \h </w:instrText>
             </w:r>
             <w:r>
               <w:rPr>
@@ -3294,7 +3294,7 @@
               <w:szCs w:val="22"/>
             </w:rPr>
           </w:pPr>
-          <w:hyperlink w:anchor="_Toc87555169" w:history="1">
+          <w:hyperlink w:anchor="_Toc87555497" w:history="1">
             <w:r>
               <w:rPr>
                 <w:rStyle w:val="Hyperlink"/>
@@ -3337,7 +3337,7 @@
                 <w:noProof/>
                 <w:webHidden/>
               </w:rPr>
-              <w:instrText xml:space="preserve"> PAGEREF _Toc87555169 \h </w:instrText>
+              <w:instrText xml:space="preserve"> PAGEREF _Toc87555497 \h </w:instrText>
             </w:r>
             <w:r>
               <w:rPr>
@@ -3382,7 +3382,7 @@
               <w:szCs w:val="22"/>
             </w:rPr>
           </w:pPr>
-          <w:hyperlink w:anchor="_Toc87555170" w:history="1">
+          <w:hyperlink w:anchor="_Toc87555498" w:history="1">
             <w:r>
               <w:rPr>
                 <w:rStyle w:val="Hyperlink"/>
@@ -3425,7 +3425,7 @@
                 <w:noProof/>
                 <w:webHidden/>
               </w:rPr>
-              <w:instrText xml:space="preserve"> PAGEREF _Toc87555170 \h </w:instrText>
+              <w:instrText xml:space="preserve"> PAGEREF _Toc87555498 \h </w:instrText>
             </w:r>
             <w:r>
               <w:rPr>
@@ -3470,7 +3470,7 @@
               <w:szCs w:val="22"/>
             </w:rPr>
           </w:pPr>
-          <w:hyperlink w:anchor="_Toc87555171" w:history="1">
+          <w:hyperlink w:anchor="_Toc87555499" w:history="1">
             <w:r>
               <w:rPr>
                 <w:rStyle w:val="Hyperlink"/>
@@ -3513,7 +3513,7 @@
                 <w:noProof/>
                 <w:webHidden/>
               </w:rPr>
-              <w:instrText xml:space="preserve"> PAGEREF _Toc87555171 \h </w:instrText>
+              <w:instrText xml:space="preserve"> PAGEREF _Toc87555499 \h </w:instrText>
             </w:r>
             <w:r>
               <w:rPr>
@@ -3558,7 +3558,7 @@
               <w:szCs w:val="22"/>
             </w:rPr>
           </w:pPr>
-          <w:hyperlink w:anchor="_Toc87555172" w:history="1">
+          <w:hyperlink w:anchor="_Toc87555500" w:history="1">
             <w:r>
               <w:rPr>
                 <w:rStyle w:val="Hyperlink"/>
@@ -3601,7 +3601,7 @@
                 <w:noProof/>
                 <w:webHidden/>
               </w:rPr>
-              <w:instrText xml:space="preserve"> PAGEREF _Toc87555172 \h </w:instrText>
+              <w:instrText xml:space="preserve"> PAGEREF _Toc87555500 \h </w:instrText>
             </w:r>
             <w:r>
               <w:rPr>
@@ -3646,7 +3646,7 @@
               <w:szCs w:val="22"/>
             </w:rPr>
           </w:pPr>
-          <w:hyperlink w:anchor="_Toc87555173" w:history="1">
+          <w:hyperlink w:anchor="_Toc87555501" w:history="1">
             <w:r>
               <w:rPr>
                 <w:rStyle w:val="Hyperlink"/>
@@ -3689,7 +3689,7 @@
                 <w:noProof/>
                 <w:webHidden/>
               </w:rPr>
-              <w:instrText xml:space="preserve"> PAGEREF _Toc87555173 \h </w:instrText>
+              <w:instrText xml:space="preserve"> PAGEREF _Toc87555501 \h </w:instrText>
             </w:r>
             <w:r>
               <w:rPr>
@@ -3734,7 +3734,7 @@
               <w:szCs w:val="22"/>
             </w:rPr>
           </w:pPr>
-          <w:hyperlink w:anchor="_Toc87555174" w:history="1">
+          <w:hyperlink w:anchor="_Toc87555502" w:history="1">
             <w:r>
               <w:rPr>
                 <w:rStyle w:val="Hyperlink"/>
@@ -3777,7 +3777,7 @@
                 <w:noProof/>
                 <w:webHidden/>
               </w:rPr>
-              <w:instrText xml:space="preserve"> PAGEREF _Toc87555174 \h </w:instrText>
+              <w:instrText xml:space="preserve"> PAGEREF _Toc87555502 \h </w:instrText>
             </w:r>
             <w:r>
               <w:rPr>
@@ -3822,7 +3822,7 @@
               <w:szCs w:val="22"/>
             </w:rPr>
           </w:pPr>
-          <w:hyperlink w:anchor="_Toc87555175" w:history="1">
+          <w:hyperlink w:anchor="_Toc87555503" w:history="1">
             <w:r>
               <w:rPr>
                 <w:rStyle w:val="Hyperlink"/>
@@ -3865,7 +3865,7 @@
                 <w:noProof/>
                 <w:webHidden/>
               </w:rPr>
-              <w:instrText xml:space="preserve"> PAGEREF _Toc87555175 \h </w:instrText>
+              <w:instrText xml:space="preserve"> PAGEREF _Toc87555503 \h </w:instrText>
             </w:r>
             <w:r>
               <w:rPr>
@@ -3910,7 +3910,7 @@
               <w:szCs w:val="22"/>
             </w:rPr>
           </w:pPr>
-          <w:hyperlink w:anchor="_Toc87555176" w:history="1">
+          <w:hyperlink w:anchor="_Toc87555504" w:history="1">
             <w:r>
               <w:rPr>
                 <w:rStyle w:val="Hyperlink"/>
@@ -3953,7 +3953,7 @@
                 <w:noProof/>
                 <w:webHidden/>
               </w:rPr>
-              <w:instrText xml:space="preserve"> PAGEREF _Toc87555176 \h </w:instrText>
+              <w:instrText xml:space="preserve"> PAGEREF _Toc87555504 \h </w:instrText>
             </w:r>
             <w:r>
               <w:rPr>
@@ -3998,7 +3998,7 @@
               <w:szCs w:val="22"/>
             </w:rPr>
           </w:pPr>
-          <w:hyperlink w:anchor="_Toc87555177" w:history="1">
+          <w:hyperlink w:anchor="_Toc87555505" w:history="1">
             <w:r>
               <w:rPr>
                 <w:rStyle w:val="Hyperlink"/>
@@ -4041,7 +4041,7 @@
                 <w:noProof/>
                 <w:webHidden/>
               </w:rPr>
-              <w:instrText xml:space="preserve"> PAGEREF _Toc87555177 \h </w:instrText>
+              <w:instrText xml:space="preserve"> PAGEREF _Toc87555505 \h </w:instrText>
             </w:r>
             <w:r>
               <w:rPr>
@@ -4094,7 +4094,7 @@
         <w:pStyle w:val="Heading1"/>
       </w:pPr>
       <w:bookmarkStart w:id="0" w:name="introduction"/>
-      <w:bookmarkStart w:id="1" w:name="_Toc87555133"/>
+      <w:bookmarkStart w:id="1" w:name="_Toc87555461"/>
       <w:r>
         <w:lastRenderedPageBreak/>
         <w:t>Introduction</w:t>
@@ -4176,7 +4176,7 @@
         <w:pStyle w:val="Heading1"/>
       </w:pPr>
       <w:bookmarkStart w:id="2" w:name="electrical"/>
-      <w:bookmarkStart w:id="3" w:name="_Toc87555134"/>
+      <w:bookmarkStart w:id="3" w:name="_Toc87555462"/>
       <w:r>
         <w:lastRenderedPageBreak/>
         <w:t>Electrical</w:t>
@@ -4189,7 +4189,7 @@
         <w:pStyle w:val="Heading2"/>
       </w:pPr>
       <w:bookmarkStart w:id="4" w:name="wiring"/>
-      <w:bookmarkStart w:id="5" w:name="_Toc87555135"/>
+      <w:bookmarkStart w:id="5" w:name="_Toc87555463"/>
       <w:r>
         <w:t>Wiring</w:t>
       </w:r>
@@ -4336,7 +4336,7 @@
         <w:pStyle w:val="Heading2"/>
       </w:pPr>
       <w:bookmarkStart w:id="6" w:name="electrical-connections"/>
-      <w:bookmarkStart w:id="7" w:name="_Toc87555136"/>
+      <w:bookmarkStart w:id="7" w:name="_Toc87555464"/>
       <w:r>
         <w:t>Electrical Connections</w:t>
       </w:r>
@@ -4460,7 +4460,7 @@
         <w:pStyle w:val="Heading2"/>
       </w:pPr>
       <w:bookmarkStart w:id="8" w:name="accessory-power"/>
-      <w:bookmarkStart w:id="9" w:name="_Toc87555137"/>
+      <w:bookmarkStart w:id="9" w:name="_Toc87555465"/>
       <w:r>
         <w:t>Accessory Power</w:t>
       </w:r>
@@ -4511,7 +4511,7 @@
         <w:pStyle w:val="Heading2"/>
       </w:pPr>
       <w:bookmarkStart w:id="10" w:name="electrical-standards-sheets"/>
-      <w:bookmarkStart w:id="11" w:name="_Toc87555138"/>
+      <w:bookmarkStart w:id="11" w:name="_Toc87555466"/>
       <w:r>
         <w:t>Electrical Standards Sheets</w:t>
       </w:r>
@@ -4523,7 +4523,7 @@
         <w:pStyle w:val="Heading3"/>
       </w:pPr>
       <w:bookmarkStart w:id="12" w:name="wiring-color-code-specification-es-1.0"/>
-      <w:bookmarkStart w:id="13" w:name="_Toc87555139"/>
+      <w:bookmarkStart w:id="13" w:name="_Toc87555467"/>
       <w:r>
         <w:t>Wiring Color Code Specification ES 1.0</w:t>
       </w:r>
@@ -4981,7 +4981,7 @@
         <w:pStyle w:val="Heading3"/>
       </w:pPr>
       <w:bookmarkStart w:id="14" w:name="wire-and-plug-specifications-es-1.1"/>
-      <w:bookmarkStart w:id="15" w:name="_Toc87555140"/>
+      <w:bookmarkStart w:id="15" w:name="_Toc87555468"/>
       <w:r>
         <w:lastRenderedPageBreak/>
         <w:t>Wire and Plug Specifications ES 1.1</w:t>
@@ -5261,7 +5261,7 @@
         <w:pStyle w:val="Heading3"/>
       </w:pPr>
       <w:bookmarkStart w:id="16" w:name="dc-power-source-specifications-es-1.2"/>
-      <w:bookmarkStart w:id="17" w:name="_Toc87555141"/>
+      <w:bookmarkStart w:id="17" w:name="_Toc87555469"/>
       <w:r>
         <w:t>DC Power Source Specifications ES 1.2</w:t>
       </w:r>
@@ -5416,7 +5416,7 @@
         <w:pStyle w:val="Heading1"/>
       </w:pPr>
       <w:bookmarkStart w:id="18" w:name="track-work"/>
-      <w:bookmarkStart w:id="19" w:name="_Toc87555142"/>
+      <w:bookmarkStart w:id="19" w:name="_Toc87555470"/>
       <w:r>
         <w:lastRenderedPageBreak/>
         <w:t>Track Work</w:t>
@@ -5464,7 +5464,7 @@
         <w:pStyle w:val="Heading2"/>
       </w:pPr>
       <w:bookmarkStart w:id="20" w:name="track-work-standards-sheet-tws-1"/>
-      <w:bookmarkStart w:id="21" w:name="_Toc87555143"/>
+      <w:bookmarkStart w:id="21" w:name="_Toc87555471"/>
       <w:r>
         <w:t>Track Work Standards Sheet TWS-1</w:t>
       </w:r>
@@ -5950,7 +5950,7 @@
         <w:pageBreakBefore/>
       </w:pPr>
       <w:bookmarkStart w:id="22" w:name="track-work-standards-sheet-tws-2"/>
-      <w:bookmarkStart w:id="23" w:name="_Toc87555144"/>
+      <w:bookmarkStart w:id="23" w:name="_Toc87555472"/>
       <w:r>
         <w:lastRenderedPageBreak/>
         <w:t>Track Work Standards Sheet TWS-2</w:t>
@@ -6689,7 +6689,7 @@
         <w:pStyle w:val="Heading2"/>
       </w:pPr>
       <w:bookmarkStart w:id="24" w:name="track-work-reference"/>
-      <w:bookmarkStart w:id="25" w:name="_Toc87555145"/>
+      <w:bookmarkStart w:id="25" w:name="_Toc87555473"/>
       <w:r>
         <w:lastRenderedPageBreak/>
         <w:t>Track Work Reference</w:t>
@@ -6835,7 +6835,7 @@
         <w:pStyle w:val="Heading2"/>
       </w:pPr>
       <w:bookmarkStart w:id="26" w:name="track-work-recommended-practices"/>
-      <w:bookmarkStart w:id="27" w:name="_Toc87555146"/>
+      <w:bookmarkStart w:id="27" w:name="_Toc87555474"/>
       <w:r>
         <w:t>Track Work: Recommended Practices</w:t>
       </w:r>
@@ -6976,7 +6976,7 @@
         <w:pStyle w:val="Heading1"/>
       </w:pPr>
       <w:bookmarkStart w:id="28" w:name="framework"/>
-      <w:bookmarkStart w:id="29" w:name="_Toc87555147"/>
+      <w:bookmarkStart w:id="29" w:name="_Toc87555475"/>
       <w:r>
         <w:lastRenderedPageBreak/>
         <w:t>Framework</w:t>
@@ -7040,7 +7040,7 @@
         <w:pStyle w:val="Heading2"/>
       </w:pPr>
       <w:bookmarkStart w:id="30" w:name="requirements"/>
-      <w:bookmarkStart w:id="31" w:name="_Toc87555148"/>
+      <w:bookmarkStart w:id="31" w:name="_Toc87555476"/>
       <w:r>
         <w:t>Requirements</w:t>
       </w:r>
@@ -7178,7 +7178,7 @@
         <w:pStyle w:val="Heading3"/>
       </w:pPr>
       <w:bookmarkStart w:id="32" w:name="frame-dimensions"/>
-      <w:bookmarkStart w:id="33" w:name="_Toc87555149"/>
+      <w:bookmarkStart w:id="33" w:name="_Toc87555477"/>
       <w:r>
         <w:t>Frame Dimensions</w:t>
       </w:r>
@@ -7425,7 +7425,7 @@
         <w:pStyle w:val="Heading2"/>
       </w:pPr>
       <w:bookmarkStart w:id="34" w:name="recommended-practices"/>
-      <w:bookmarkStart w:id="35" w:name="_Toc87555150"/>
+      <w:bookmarkStart w:id="35" w:name="_Toc87555478"/>
       <w:r>
         <w:t>Recommended Practices</w:t>
       </w:r>
@@ -7481,7 +7481,7 @@
         <w:pStyle w:val="Heading1"/>
       </w:pPr>
       <w:bookmarkStart w:id="36" w:name="scenery"/>
-      <w:bookmarkStart w:id="37" w:name="_Toc87555151"/>
+      <w:bookmarkStart w:id="37" w:name="_Toc87555479"/>
       <w:r>
         <w:lastRenderedPageBreak/>
         <w:t>Scenery</w:t>
@@ -7547,7 +7547,7 @@
         <w:pStyle w:val="Heading2"/>
       </w:pPr>
       <w:bookmarkStart w:id="38" w:name="backboard"/>
-      <w:bookmarkStart w:id="39" w:name="_Toc87555152"/>
+      <w:bookmarkStart w:id="39" w:name="_Toc87555480"/>
       <w:r>
         <w:t>Backboard</w:t>
       </w:r>
@@ -7643,7 +7643,7 @@
         <w:pStyle w:val="Heading1"/>
       </w:pPr>
       <w:bookmarkStart w:id="40" w:name="diagrams"/>
-      <w:bookmarkStart w:id="41" w:name="_Toc87555153"/>
+      <w:bookmarkStart w:id="41" w:name="_Toc87555481"/>
       <w:r>
         <w:lastRenderedPageBreak/>
         <w:t>Diagrams</w:t>
@@ -7656,7 +7656,7 @@
         <w:pStyle w:val="Heading2"/>
       </w:pPr>
       <w:bookmarkStart w:id="42" w:name="d-1-ngm-track-standard"/>
-      <w:bookmarkStart w:id="43" w:name="_Toc87555154"/>
+      <w:bookmarkStart w:id="43" w:name="_Toc87555482"/>
       <w:r>
         <w:t>D-1 NGM Track Standard</w:t>
       </w:r>
@@ -7737,7 +7737,7 @@
         <w:pageBreakBefore/>
       </w:pPr>
       <w:bookmarkStart w:id="44" w:name="d-2-leg-construction"/>
-      <w:bookmarkStart w:id="45" w:name="_Toc87555155"/>
+      <w:bookmarkStart w:id="45" w:name="_Toc87555483"/>
       <w:r>
         <w:lastRenderedPageBreak/>
         <w:t>D-2 Leg Construction</w:t>
@@ -7818,7 +7818,7 @@
         <w:pageBreakBefore/>
       </w:pPr>
       <w:bookmarkStart w:id="46" w:name="d-3-basic-frame-construction"/>
-      <w:bookmarkStart w:id="47" w:name="_Toc87555156"/>
+      <w:bookmarkStart w:id="47" w:name="_Toc87555484"/>
       <w:r>
         <w:lastRenderedPageBreak/>
         <w:t>D-3 Basic Frame Construction</w:t>
@@ -7963,7 +7963,7 @@
         <w:pStyle w:val="Heading2"/>
       </w:pPr>
       <w:bookmarkStart w:id="48" w:name="d-4-corner-module-dimensions"/>
-      <w:bookmarkStart w:id="49" w:name="_Toc87555157"/>
+      <w:bookmarkStart w:id="49" w:name="_Toc87555485"/>
       <w:r>
         <w:lastRenderedPageBreak/>
         <w:t>D-4 Corner Module Dimensions</w:t>
@@ -8050,7 +8050,7 @@
         <w:pageBreakBefore/>
       </w:pPr>
       <w:bookmarkStart w:id="50" w:name="d-5-wiring-configuration-diagram"/>
-      <w:bookmarkStart w:id="51" w:name="_Toc87555158"/>
+      <w:bookmarkStart w:id="51" w:name="_Toc87555486"/>
       <w:r>
         <w:lastRenderedPageBreak/>
         <w:t>D-5 Wiring Configuration Diagram</w:t>
@@ -8139,7 +8139,7 @@
         <w:pStyle w:val="Heading1"/>
       </w:pPr>
       <w:bookmarkStart w:id="52" w:name="definitions"/>
-      <w:bookmarkStart w:id="53" w:name="_Toc87555159"/>
+      <w:bookmarkStart w:id="53" w:name="_Toc87555487"/>
       <w:r>
         <w:lastRenderedPageBreak/>
         <w:t>Definitions</w:t>
@@ -8152,7 +8152,7 @@
         <w:pStyle w:val="Heading2"/>
       </w:pPr>
       <w:bookmarkStart w:id="54" w:name="awg"/>
-      <w:bookmarkStart w:id="55" w:name="_Toc87555160"/>
+      <w:bookmarkStart w:id="55" w:name="_Toc87555488"/>
       <w:r>
         <w:t>AWG</w:t>
       </w:r>
@@ -8196,7 +8196,7 @@
         <w:pStyle w:val="Heading2"/>
       </w:pPr>
       <w:bookmarkStart w:id="56" w:name="auxiliary-track"/>
-      <w:bookmarkStart w:id="57" w:name="_Toc87555161"/>
+      <w:bookmarkStart w:id="57" w:name="_Toc87555489"/>
       <w:r>
         <w:t>Auxiliary Track</w:t>
       </w:r>
@@ -8216,7 +8216,7 @@
         <w:pStyle w:val="Heading2"/>
       </w:pPr>
       <w:bookmarkStart w:id="58" w:name="branch-lines"/>
-      <w:bookmarkStart w:id="59" w:name="_Toc87555162"/>
+      <w:bookmarkStart w:id="59" w:name="_Toc87555490"/>
       <w:r>
         <w:t>Branch Lines</w:t>
       </w:r>
@@ -8245,7 +8245,7 @@
         <w:pStyle w:val="Heading2"/>
       </w:pPr>
       <w:bookmarkStart w:id="60" w:name="bridge-track"/>
-      <w:bookmarkStart w:id="61" w:name="_Toc87555163"/>
+      <w:bookmarkStart w:id="61" w:name="_Toc87555491"/>
       <w:r>
         <w:t>Bridge Track</w:t>
       </w:r>
@@ -8271,7 +8271,7 @@
         <w:pStyle w:val="Heading2"/>
       </w:pPr>
       <w:bookmarkStart w:id="62" w:name="center-spacing"/>
-      <w:bookmarkStart w:id="63" w:name="_Toc87555164"/>
+      <w:bookmarkStart w:id="63" w:name="_Toc87555492"/>
       <w:r>
         <w:t>Center Spacing</w:t>
       </w:r>
@@ -8291,7 +8291,7 @@
         <w:pStyle w:val="Heading2"/>
       </w:pPr>
       <w:bookmarkStart w:id="64" w:name="conforming-modules"/>
-      <w:bookmarkStart w:id="65" w:name="_Toc87555165"/>
+      <w:bookmarkStart w:id="65" w:name="_Toc87555493"/>
       <w:r>
         <w:t>Conforming Modules</w:t>
       </w:r>
@@ -8320,7 +8320,7 @@
         <w:pStyle w:val="Heading2"/>
       </w:pPr>
       <w:bookmarkStart w:id="66" w:name="dcc"/>
-      <w:bookmarkStart w:id="67" w:name="_Toc87555166"/>
+      <w:bookmarkStart w:id="67" w:name="_Toc87555494"/>
       <w:r>
         <w:t>DCC</w:t>
       </w:r>
@@ -8395,7 +8395,7 @@
         <w:pStyle w:val="Heading2"/>
       </w:pPr>
       <w:bookmarkStart w:id="68" w:name="east-end"/>
-      <w:bookmarkStart w:id="69" w:name="_Toc87555167"/>
+      <w:bookmarkStart w:id="69" w:name="_Toc87555495"/>
       <w:r>
         <w:t>East End</w:t>
       </w:r>
@@ -8415,7 +8415,7 @@
         <w:pStyle w:val="Heading2"/>
       </w:pPr>
       <w:bookmarkStart w:id="70" w:name="west-end"/>
-      <w:bookmarkStart w:id="71" w:name="_Toc87555168"/>
+      <w:bookmarkStart w:id="71" w:name="_Toc87555496"/>
       <w:r>
         <w:t>West End</w:t>
       </w:r>
@@ -8435,7 +8435,7 @@
         <w:pStyle w:val="Heading2"/>
       </w:pPr>
       <w:bookmarkStart w:id="72" w:name="interface-area"/>
-      <w:bookmarkStart w:id="73" w:name="_Toc87555169"/>
+      <w:bookmarkStart w:id="73" w:name="_Toc87555497"/>
       <w:r>
         <w:t>Interface Area</w:t>
       </w:r>
@@ -8473,7 +8473,7 @@
         <w:pStyle w:val="Heading2"/>
       </w:pPr>
       <w:bookmarkStart w:id="74" w:name="mainline-track"/>
-      <w:bookmarkStart w:id="75" w:name="_Toc87555170"/>
+      <w:bookmarkStart w:id="75" w:name="_Toc87555498"/>
       <w:r>
         <w:t>Mainline Track</w:t>
       </w:r>
@@ -8493,7 +8493,7 @@
         <w:pStyle w:val="Heading2"/>
       </w:pPr>
       <w:bookmarkStart w:id="76" w:name="mated-set"/>
-      <w:bookmarkStart w:id="77" w:name="_Toc87555171"/>
+      <w:bookmarkStart w:id="77" w:name="_Toc87555499"/>
       <w:r>
         <w:t>Mated Set</w:t>
       </w:r>
@@ -8536,7 +8536,7 @@
         <w:pStyle w:val="Heading2"/>
       </w:pPr>
       <w:bookmarkStart w:id="78" w:name="module"/>
-      <w:bookmarkStart w:id="79" w:name="_Toc87555172"/>
+      <w:bookmarkStart w:id="79" w:name="_Toc87555500"/>
       <w:r>
         <w:t>Module</w:t>
       </w:r>
@@ -8578,7 +8578,7 @@
         <w:pStyle w:val="Heading2"/>
       </w:pPr>
       <w:bookmarkStart w:id="80" w:name="non-conforming-module"/>
-      <w:bookmarkStart w:id="81" w:name="_Toc87555173"/>
+      <w:bookmarkStart w:id="81" w:name="_Toc87555501"/>
       <w:r>
         <w:t>Non-Conforming Module</w:t>
       </w:r>
@@ -8598,7 +8598,7 @@
         <w:pStyle w:val="Heading2"/>
       </w:pPr>
       <w:bookmarkStart w:id="82" w:name="non-interface-area"/>
-      <w:bookmarkStart w:id="83" w:name="_Toc87555174"/>
+      <w:bookmarkStart w:id="83" w:name="_Toc87555502"/>
       <w:r>
         <w:t>Non-Interface Area</w:t>
       </w:r>
@@ -8618,7 +8618,7 @@
         <w:pStyle w:val="Heading2"/>
       </w:pPr>
       <w:bookmarkStart w:id="84" w:name="route-convention"/>
-      <w:bookmarkStart w:id="85" w:name="_Toc87555175"/>
+      <w:bookmarkStart w:id="85" w:name="_Toc87555503"/>
       <w:r>
         <w:t>Route Convention</w:t>
       </w:r>
@@ -8647,7 +8647,7 @@
         <w:pStyle w:val="Heading1"/>
       </w:pPr>
       <w:bookmarkStart w:id="86" w:name="revision-history"/>
-      <w:bookmarkStart w:id="87" w:name="_Toc87555176"/>
+      <w:bookmarkStart w:id="87" w:name="_Toc87555504"/>
       <w:r>
         <w:lastRenderedPageBreak/>
         <w:t>Revision History</w:t>
@@ -8674,7 +8674,7 @@
         <w:pStyle w:val="Heading2"/>
       </w:pPr>
       <w:bookmarkStart w:id="88" w:name="electrical-standards"/>
-      <w:bookmarkStart w:id="89" w:name="_Toc87555177"/>
+      <w:bookmarkStart w:id="89" w:name="_Toc87555505"/>
       <w:r>
         <w:t>Electrical Standards</w:t>
       </w:r>

</xml_diff>